<commit_message>
Update Goodreads Web Scraping Steps.docx
</commit_message>
<xml_diff>
--- a/Goodreads Web Scraping Steps.docx
+++ b/Goodreads Web Scraping Steps.docx
@@ -28,10 +28,1222 @@
     </w:p>
     <w:p>
       <w:pPr>
-        <w:bidi/>
-        <w:jc w:val="center"/>
+        <w:rPr>
+          <w:rFonts w:asciiTheme="majorBidi" w:hAnsiTheme="majorBidi" w:cstheme="majorBidi"/>
+          <w:b/>
+          <w:bCs/>
+          <w:sz w:val="28"/>
+          <w:szCs w:val="28"/>
+        </w:rPr>
+      </w:pPr>
+    </w:p>
+    <w:p>
+      <w:pPr>
+        <w:rPr>
+          <w:rFonts w:asciiTheme="majorBidi" w:hAnsiTheme="majorBidi" w:cstheme="majorBidi"/>
+          <w:b/>
+          <w:bCs/>
+          <w:sz w:val="28"/>
+          <w:szCs w:val="28"/>
+        </w:rPr>
+      </w:pPr>
+      <w:r>
+        <w:rPr>
+          <w:rFonts w:asciiTheme="majorBidi" w:hAnsiTheme="majorBidi" w:cstheme="majorBidi"/>
+          <w:b/>
+          <w:bCs/>
+          <w:sz w:val="28"/>
+          <w:szCs w:val="28"/>
+        </w:rPr>
+        <w:t>1. Environment Setup &amp; Libraries</w:t>
+      </w:r>
+    </w:p>
+    <w:p>
+      <w:pPr>
+        <w:rPr>
+          <w:rFonts w:asciiTheme="majorBidi" w:hAnsiTheme="majorBidi" w:cstheme="majorBidi"/>
+          <w:b/>
+          <w:bCs/>
+          <w:sz w:val="28"/>
+          <w:szCs w:val="28"/>
+        </w:rPr>
+      </w:pPr>
+      <w:r>
+        <w:rPr>
+          <w:rFonts w:asciiTheme="majorBidi" w:hAnsiTheme="majorBidi" w:cstheme="majorBidi"/>
+          <w:b/>
+          <w:bCs/>
+          <w:sz w:val="28"/>
+          <w:szCs w:val="28"/>
+        </w:rPr>
+        <w:t>The project started by importing the core libraries required for data collection and analysis:</w:t>
+      </w:r>
+    </w:p>
+    <w:p>
+      <w:pPr>
+        <w:numPr>
+          <w:ilvl w:val="0"/>
+          <w:numId w:val="11"/>
+        </w:numPr>
+        <w:rPr>
+          <w:rFonts w:asciiTheme="majorBidi" w:hAnsiTheme="majorBidi" w:cstheme="majorBidi"/>
+          <w:b/>
+          <w:bCs/>
+          <w:sz w:val="28"/>
+          <w:szCs w:val="28"/>
+        </w:rPr>
+      </w:pPr>
+      <w:r>
+        <w:rPr>
+          <w:rFonts w:asciiTheme="majorBidi" w:hAnsiTheme="majorBidi" w:cstheme="majorBidi"/>
+          <w:b/>
+          <w:bCs/>
+          <w:sz w:val="28"/>
+          <w:szCs w:val="28"/>
+        </w:rPr>
+        <w:t>Data Analysis: pandas, numpy</w:t>
+      </w:r>
+    </w:p>
+    <w:p>
+      <w:pPr>
+        <w:numPr>
+          <w:ilvl w:val="0"/>
+          <w:numId w:val="11"/>
+        </w:numPr>
+        <w:rPr>
+          <w:rFonts w:asciiTheme="majorBidi" w:hAnsiTheme="majorBidi" w:cstheme="majorBidi"/>
+          <w:b/>
+          <w:bCs/>
+          <w:sz w:val="28"/>
+          <w:szCs w:val="28"/>
+        </w:rPr>
+      </w:pPr>
+      <w:r>
+        <w:rPr>
+          <w:rFonts w:asciiTheme="majorBidi" w:hAnsiTheme="majorBidi" w:cstheme="majorBidi"/>
+          <w:b/>
+          <w:bCs/>
+          <w:sz w:val="28"/>
+          <w:szCs w:val="28"/>
+        </w:rPr>
+        <w:t>Data Visualization: matplotlib, seaborn</w:t>
+      </w:r>
+    </w:p>
+    <w:p>
+      <w:pPr>
+        <w:numPr>
+          <w:ilvl w:val="0"/>
+          <w:numId w:val="11"/>
+        </w:numPr>
+        <w:rPr>
+          <w:rFonts w:asciiTheme="majorBidi" w:hAnsiTheme="majorBidi" w:cstheme="majorBidi"/>
+          <w:b/>
+          <w:bCs/>
+          <w:sz w:val="28"/>
+          <w:szCs w:val="28"/>
+        </w:rPr>
+      </w:pPr>
+      <w:r>
+        <w:rPr>
+          <w:rFonts w:asciiTheme="majorBidi" w:hAnsiTheme="majorBidi" w:cstheme="majorBidi"/>
+          <w:b/>
+          <w:bCs/>
+          <w:sz w:val="28"/>
+          <w:szCs w:val="28"/>
+        </w:rPr>
+        <w:t>Web Scraping: requests, BeautifulSoup</w:t>
+      </w:r>
+    </w:p>
+    <w:p>
+      <w:pPr>
+        <w:rPr>
+          <w:rFonts w:asciiTheme="majorBidi" w:hAnsiTheme="majorBidi" w:cstheme="majorBidi"/>
+          <w:b/>
+          <w:bCs/>
+          <w:sz w:val="28"/>
+          <w:szCs w:val="28"/>
+        </w:rPr>
+      </w:pPr>
+      <w:r>
+        <w:rPr>
+          <w:rFonts w:asciiTheme="majorBidi" w:hAnsiTheme="majorBidi" w:cstheme="majorBidi"/>
+          <w:b/>
+          <w:bCs/>
+          <w:sz w:val="28"/>
+          <w:szCs w:val="28"/>
+        </w:rPr>
+        <w:t>These libraries provided the necessary tools for scraping, cleaning, analyzing, and visualizing the data.</w:t>
+      </w:r>
+    </w:p>
+    <w:p>
+      <w:pPr>
+        <w:rPr>
+          <w:rFonts w:asciiTheme="majorBidi" w:hAnsiTheme="majorBidi" w:cstheme="majorBidi"/>
+          <w:b/>
+          <w:bCs/>
+          <w:sz w:val="28"/>
+          <w:szCs w:val="28"/>
+        </w:rPr>
+      </w:pPr>
+    </w:p>
+    <w:p>
+      <w:pPr>
+        <w:rPr>
+          <w:rFonts w:asciiTheme="majorBidi" w:hAnsiTheme="majorBidi" w:cstheme="majorBidi"/>
+          <w:b/>
+          <w:bCs/>
+          <w:sz w:val="28"/>
+          <w:szCs w:val="28"/>
+        </w:rPr>
+      </w:pPr>
+      <w:r>
+        <w:rPr>
+          <w:rFonts w:asciiTheme="majorBidi" w:hAnsiTheme="majorBidi" w:cstheme="majorBidi"/>
+          <w:b/>
+          <w:bCs/>
+          <w:sz w:val="28"/>
+          <w:szCs w:val="28"/>
+        </w:rPr>
+        <w:t>2. Data Collection (Web Scraping)</w:t>
+      </w:r>
+    </w:p>
+    <w:p>
+      <w:pPr>
+        <w:rPr>
+          <w:rFonts w:asciiTheme="majorBidi" w:hAnsiTheme="majorBidi" w:cstheme="majorBidi"/>
+          <w:b/>
+          <w:bCs/>
+          <w:sz w:val="28"/>
+          <w:szCs w:val="28"/>
+        </w:rPr>
+      </w:pPr>
+      <w:r>
+        <w:rPr>
+          <w:rFonts w:asciiTheme="majorBidi" w:hAnsiTheme="majorBidi" w:cstheme="majorBidi"/>
+          <w:b/>
+          <w:bCs/>
+          <w:sz w:val="28"/>
+          <w:szCs w:val="28"/>
+        </w:rPr>
+        <w:t>The main objective was to scrape data for the Top 100 highest-rated books from the Goodreads website.</w:t>
+      </w:r>
+    </w:p>
+    <w:p>
+      <w:pPr>
+        <w:numPr>
+          <w:ilvl w:val="0"/>
+          <w:numId w:val="12"/>
+        </w:numPr>
+        <w:rPr>
+          <w:rFonts w:asciiTheme="majorBidi" w:hAnsiTheme="majorBidi" w:cstheme="majorBidi"/>
+          <w:b/>
+          <w:bCs/>
+          <w:sz w:val="28"/>
+          <w:szCs w:val="28"/>
+        </w:rPr>
+      </w:pPr>
+      <w:r>
+        <w:rPr>
+          <w:rFonts w:asciiTheme="majorBidi" w:hAnsiTheme="majorBidi" w:cstheme="majorBidi"/>
+          <w:b/>
+          <w:bCs/>
+          <w:sz w:val="28"/>
+          <w:szCs w:val="28"/>
+        </w:rPr>
+        <w:t>Website Connection:</w:t>
+      </w:r>
+      <w:r>
+        <w:rPr>
+          <w:rFonts w:asciiTheme="majorBidi" w:hAnsiTheme="majorBidi" w:cstheme="majorBidi"/>
+          <w:b/>
+          <w:bCs/>
+          <w:sz w:val="28"/>
+          <w:szCs w:val="28"/>
+        </w:rPr>
+        <w:br/>
+        <w:t>requests.get() was used with custom HTTP headers to simulate a real browser and bypass basic bot detection.</w:t>
+      </w:r>
+    </w:p>
+    <w:p>
+      <w:pPr>
+        <w:numPr>
+          <w:ilvl w:val="0"/>
+          <w:numId w:val="12"/>
+        </w:numPr>
+        <w:rPr>
+          <w:rFonts w:asciiTheme="majorBidi" w:hAnsiTheme="majorBidi" w:cstheme="majorBidi"/>
+          <w:b/>
+          <w:bCs/>
+          <w:sz w:val="28"/>
+          <w:szCs w:val="28"/>
+        </w:rPr>
+      </w:pPr>
+      <w:r>
+        <w:rPr>
+          <w:rFonts w:asciiTheme="majorBidi" w:hAnsiTheme="majorBidi" w:cstheme="majorBidi"/>
+          <w:b/>
+          <w:bCs/>
+          <w:sz w:val="28"/>
+          <w:szCs w:val="28"/>
+        </w:rPr>
+        <w:t>HTML Parsing:</w:t>
+      </w:r>
+      <w:r>
+        <w:rPr>
+          <w:rFonts w:asciiTheme="majorBidi" w:hAnsiTheme="majorBidi" w:cstheme="majorBidi"/>
+          <w:b/>
+          <w:bCs/>
+          <w:sz w:val="28"/>
+          <w:szCs w:val="28"/>
+        </w:rPr>
+        <w:br/>
+        <w:t>BeautifulSoup was used to parse the HTML content and locate the table rows (&lt;tr&gt;) containing book information such as:</w:t>
+      </w:r>
+    </w:p>
+    <w:p>
+      <w:pPr>
+        <w:numPr>
+          <w:ilvl w:val="1"/>
+          <w:numId w:val="12"/>
+        </w:numPr>
+        <w:rPr>
+          <w:rFonts w:asciiTheme="majorBidi" w:hAnsiTheme="majorBidi" w:cstheme="majorBidi"/>
+          <w:b/>
+          <w:bCs/>
+          <w:sz w:val="28"/>
+          <w:szCs w:val="28"/>
+        </w:rPr>
+      </w:pPr>
+      <w:r>
+        <w:rPr>
+          <w:rFonts w:asciiTheme="majorBidi" w:hAnsiTheme="majorBidi" w:cstheme="majorBidi"/>
+          <w:b/>
+          <w:bCs/>
+          <w:sz w:val="28"/>
+          <w:szCs w:val="28"/>
+        </w:rPr>
+        <w:t>Book title</w:t>
+      </w:r>
+    </w:p>
+    <w:p>
+      <w:pPr>
+        <w:numPr>
+          <w:ilvl w:val="1"/>
+          <w:numId w:val="12"/>
+        </w:numPr>
+        <w:rPr>
+          <w:rFonts w:asciiTheme="majorBidi" w:hAnsiTheme="majorBidi" w:cstheme="majorBidi"/>
+          <w:b/>
+          <w:bCs/>
+          <w:sz w:val="28"/>
+          <w:szCs w:val="28"/>
+        </w:rPr>
+      </w:pPr>
+      <w:r>
+        <w:rPr>
+          <w:rFonts w:asciiTheme="majorBidi" w:hAnsiTheme="majorBidi" w:cstheme="majorBidi"/>
+          <w:b/>
+          <w:bCs/>
+          <w:sz w:val="28"/>
+          <w:szCs w:val="28"/>
+        </w:rPr>
+        <w:t>Author</w:t>
+      </w:r>
+    </w:p>
+    <w:p>
+      <w:pPr>
+        <w:numPr>
+          <w:ilvl w:val="1"/>
+          <w:numId w:val="12"/>
+        </w:numPr>
+        <w:rPr>
+          <w:rFonts w:asciiTheme="majorBidi" w:hAnsiTheme="majorBidi" w:cstheme="majorBidi"/>
+          <w:b/>
+          <w:bCs/>
+          <w:sz w:val="28"/>
+          <w:szCs w:val="28"/>
+        </w:rPr>
+      </w:pPr>
+      <w:r>
+        <w:rPr>
+          <w:rFonts w:asciiTheme="majorBidi" w:hAnsiTheme="majorBidi" w:cstheme="majorBidi"/>
+          <w:b/>
+          <w:bCs/>
+          <w:sz w:val="28"/>
+          <w:szCs w:val="28"/>
+        </w:rPr>
+        <w:t>Score</w:t>
+      </w:r>
+    </w:p>
+    <w:p>
+      <w:pPr>
+        <w:numPr>
+          <w:ilvl w:val="1"/>
+          <w:numId w:val="12"/>
+        </w:numPr>
+        <w:rPr>
+          <w:rFonts w:asciiTheme="majorBidi" w:hAnsiTheme="majorBidi" w:cstheme="majorBidi"/>
+          <w:b/>
+          <w:bCs/>
+          <w:sz w:val="28"/>
+          <w:szCs w:val="28"/>
+        </w:rPr>
+      </w:pPr>
+      <w:r>
+        <w:rPr>
+          <w:rFonts w:asciiTheme="majorBidi" w:hAnsiTheme="majorBidi" w:cstheme="majorBidi"/>
+          <w:b/>
+          <w:bCs/>
+          <w:sz w:val="28"/>
+          <w:szCs w:val="28"/>
+        </w:rPr>
+        <w:t>Number of votes</w:t>
+      </w:r>
+    </w:p>
+    <w:p>
+      <w:pPr>
+        <w:numPr>
+          <w:ilvl w:val="0"/>
+          <w:numId w:val="12"/>
+        </w:numPr>
+        <w:rPr>
+          <w:rFonts w:asciiTheme="majorBidi" w:hAnsiTheme="majorBidi" w:cstheme="majorBidi"/>
+          <w:b/>
+          <w:bCs/>
+          <w:sz w:val="28"/>
+          <w:szCs w:val="28"/>
+        </w:rPr>
+      </w:pPr>
+      <w:r>
+        <w:rPr>
+          <w:rFonts w:asciiTheme="majorBidi" w:hAnsiTheme="majorBidi" w:cstheme="majorBidi"/>
+          <w:b/>
+          <w:bCs/>
+          <w:sz w:val="28"/>
+          <w:szCs w:val="28"/>
+        </w:rPr>
+        <w:t>Data Extraction &amp; Storage:</w:t>
+      </w:r>
+      <w:r>
+        <w:rPr>
+          <w:rFonts w:asciiTheme="majorBidi" w:hAnsiTheme="majorBidi" w:cstheme="majorBidi"/>
+          <w:b/>
+          <w:bCs/>
+          <w:sz w:val="28"/>
+          <w:szCs w:val="28"/>
+        </w:rPr>
+        <w:br/>
+        <w:t>A loop was implemented to iterate through each book entry, extract the required data, clean text values (e.g., removing "score:"), and store the results in Python lists.</w:t>
+      </w:r>
+    </w:p>
+    <w:p>
+      <w:pPr>
+        <w:numPr>
+          <w:ilvl w:val="0"/>
+          <w:numId w:val="12"/>
+        </w:numPr>
+        <w:rPr>
+          <w:rFonts w:asciiTheme="majorBidi" w:hAnsiTheme="majorBidi" w:cstheme="majorBidi"/>
+          <w:b/>
+          <w:bCs/>
+          <w:sz w:val="28"/>
+          <w:szCs w:val="28"/>
+        </w:rPr>
+      </w:pPr>
+      <w:r>
+        <w:rPr>
+          <w:rFonts w:asciiTheme="majorBidi" w:hAnsiTheme="majorBidi" w:cstheme="majorBidi"/>
+          <w:b/>
+          <w:bCs/>
+          <w:sz w:val="28"/>
+          <w:szCs w:val="28"/>
+        </w:rPr>
+        <w:t>Creating a DataFrame:</w:t>
+      </w:r>
+      <w:r>
+        <w:rPr>
+          <w:rFonts w:asciiTheme="majorBidi" w:hAnsiTheme="majorBidi" w:cstheme="majorBidi"/>
+          <w:b/>
+          <w:bCs/>
+          <w:sz w:val="28"/>
+          <w:szCs w:val="28"/>
+        </w:rPr>
+        <w:br/>
+        <w:t>The collected lists were converted into a pandas DataFrame for easier manipulation and analysis.</w:t>
+      </w:r>
+    </w:p>
+    <w:p>
+      <w:pPr>
+        <w:rPr>
+          <w:rFonts w:asciiTheme="majorBidi" w:hAnsiTheme="majorBidi" w:cstheme="majorBidi"/>
+          <w:b/>
+          <w:bCs/>
+          <w:sz w:val="28"/>
+          <w:szCs w:val="28"/>
+        </w:rPr>
+      </w:pPr>
+    </w:p>
+    <w:p>
+      <w:pPr>
+        <w:rPr>
+          <w:rFonts w:asciiTheme="majorBidi" w:hAnsiTheme="majorBidi" w:cstheme="majorBidi"/>
+          <w:b/>
+          <w:bCs/>
+          <w:sz w:val="28"/>
+          <w:szCs w:val="28"/>
+        </w:rPr>
+      </w:pPr>
+      <w:r>
+        <w:rPr>
+          <w:rFonts w:asciiTheme="majorBidi" w:hAnsiTheme="majorBidi" w:cstheme="majorBidi"/>
+          <w:b/>
+          <w:bCs/>
+          <w:sz w:val="28"/>
+          <w:szCs w:val="28"/>
+        </w:rPr>
+        <w:t>3. Data Cleaning &amp; Preprocessing</w:t>
+      </w:r>
+    </w:p>
+    <w:p>
+      <w:pPr>
+        <w:rPr>
+          <w:rFonts w:asciiTheme="majorBidi" w:hAnsiTheme="majorBidi" w:cstheme="majorBidi"/>
+          <w:b/>
+          <w:bCs/>
+          <w:sz w:val="28"/>
+          <w:szCs w:val="28"/>
+        </w:rPr>
+      </w:pPr>
+      <w:r>
+        <w:rPr>
+          <w:rFonts w:asciiTheme="majorBidi" w:hAnsiTheme="majorBidi" w:cstheme="majorBidi"/>
+          <w:b/>
+          <w:bCs/>
+          <w:sz w:val="28"/>
+          <w:szCs w:val="28"/>
+        </w:rPr>
+        <w:t>This was a crucial step, as the scraped data contained mixed text and numeric values.</w:t>
+      </w:r>
+    </w:p>
+    <w:p>
+      <w:pPr>
+        <w:numPr>
+          <w:ilvl w:val="0"/>
+          <w:numId w:val="13"/>
+        </w:numPr>
+        <w:rPr>
+          <w:rFonts w:asciiTheme="majorBidi" w:hAnsiTheme="majorBidi" w:cstheme="majorBidi"/>
+          <w:b/>
+          <w:bCs/>
+          <w:sz w:val="28"/>
+          <w:szCs w:val="28"/>
+        </w:rPr>
+      </w:pPr>
+      <w:r>
+        <w:rPr>
+          <w:rFonts w:asciiTheme="majorBidi" w:hAnsiTheme="majorBidi" w:cstheme="majorBidi"/>
+          <w:b/>
+          <w:bCs/>
+          <w:sz w:val="28"/>
+          <w:szCs w:val="28"/>
+        </w:rPr>
+        <w:lastRenderedPageBreak/>
+        <w:t>Splitting Ratings Using Regex:</w:t>
+      </w:r>
+      <w:r>
+        <w:rPr>
+          <w:rFonts w:asciiTheme="majorBidi" w:hAnsiTheme="majorBidi" w:cstheme="majorBidi"/>
+          <w:b/>
+          <w:bCs/>
+          <w:sz w:val="28"/>
+          <w:szCs w:val="28"/>
+        </w:rPr>
+        <w:br/>
+        <w:t>Regular Expressions were used to separate:</w:t>
+      </w:r>
+    </w:p>
+    <w:p>
+      <w:pPr>
+        <w:numPr>
+          <w:ilvl w:val="1"/>
+          <w:numId w:val="13"/>
+        </w:numPr>
+        <w:rPr>
+          <w:rFonts w:asciiTheme="majorBidi" w:hAnsiTheme="majorBidi" w:cstheme="majorBidi"/>
+          <w:b/>
+          <w:bCs/>
+          <w:sz w:val="28"/>
+          <w:szCs w:val="28"/>
+        </w:rPr>
+      </w:pPr>
+      <w:r>
+        <w:rPr>
+          <w:rFonts w:asciiTheme="majorBidi" w:hAnsiTheme="majorBidi" w:cstheme="majorBidi"/>
+          <w:b/>
+          <w:bCs/>
+          <w:sz w:val="28"/>
+          <w:szCs w:val="28"/>
+        </w:rPr>
+        <w:t>Average rating (avg_rating)</w:t>
+      </w:r>
+    </w:p>
+    <w:p>
+      <w:pPr>
+        <w:numPr>
+          <w:ilvl w:val="1"/>
+          <w:numId w:val="13"/>
+        </w:numPr>
+        <w:rPr>
+          <w:rFonts w:asciiTheme="majorBidi" w:hAnsiTheme="majorBidi" w:cstheme="majorBidi"/>
+          <w:b/>
+          <w:bCs/>
+          <w:sz w:val="28"/>
+          <w:szCs w:val="28"/>
+        </w:rPr>
+      </w:pPr>
+      <w:r>
+        <w:rPr>
+          <w:rFonts w:asciiTheme="majorBidi" w:hAnsiTheme="majorBidi" w:cstheme="majorBidi"/>
+          <w:b/>
+          <w:bCs/>
+          <w:sz w:val="28"/>
+          <w:szCs w:val="28"/>
+        </w:rPr>
+        <w:t>Ratings count</w:t>
+      </w:r>
+    </w:p>
+    <w:p>
+      <w:pPr>
+        <w:rPr>
+          <w:rFonts w:asciiTheme="majorBidi" w:hAnsiTheme="majorBidi" w:cstheme="majorBidi"/>
+          <w:b/>
+          <w:bCs/>
+          <w:sz w:val="28"/>
+          <w:szCs w:val="28"/>
+        </w:rPr>
+      </w:pPr>
+      <w:r>
+        <w:rPr>
+          <w:rFonts w:asciiTheme="majorBidi" w:hAnsiTheme="majorBidi" w:cstheme="majorBidi"/>
+          <w:b/>
+          <w:bCs/>
+          <w:sz w:val="28"/>
+          <w:szCs w:val="28"/>
+        </w:rPr>
+        <w:t>These values were originally combined in a single column.</w:t>
+      </w:r>
+    </w:p>
+    <w:p>
+      <w:pPr>
+        <w:numPr>
+          <w:ilvl w:val="0"/>
+          <w:numId w:val="13"/>
+        </w:numPr>
+        <w:rPr>
+          <w:rFonts w:asciiTheme="majorBidi" w:hAnsiTheme="majorBidi" w:cstheme="majorBidi"/>
+          <w:b/>
+          <w:bCs/>
+          <w:sz w:val="28"/>
+          <w:szCs w:val="28"/>
+        </w:rPr>
+      </w:pPr>
+      <w:r>
+        <w:rPr>
+          <w:rFonts w:asciiTheme="majorBidi" w:hAnsiTheme="majorBidi" w:cstheme="majorBidi"/>
+          <w:b/>
+          <w:bCs/>
+          <w:sz w:val="28"/>
+          <w:szCs w:val="28"/>
+        </w:rPr>
+        <w:t>Data Type Conversion:</w:t>
+      </w:r>
+      <w:r>
+        <w:rPr>
+          <w:rFonts w:asciiTheme="majorBidi" w:hAnsiTheme="majorBidi" w:cstheme="majorBidi"/>
+          <w:b/>
+          <w:bCs/>
+          <w:sz w:val="28"/>
+          <w:szCs w:val="28"/>
+        </w:rPr>
+        <w:br/>
+        <w:t>Numeric columns such as Scores, Votes, and avg_rating were converted from strings to numeric values using pd.to_numeric to enable calculations.</w:t>
+      </w:r>
+    </w:p>
+    <w:p>
+      <w:pPr>
+        <w:numPr>
+          <w:ilvl w:val="0"/>
+          <w:numId w:val="13"/>
+        </w:numPr>
+        <w:rPr>
+          <w:rFonts w:asciiTheme="majorBidi" w:hAnsiTheme="majorBidi" w:cstheme="majorBidi"/>
+          <w:b/>
+          <w:bCs/>
+          <w:sz w:val="28"/>
+          <w:szCs w:val="28"/>
+        </w:rPr>
+      </w:pPr>
+      <w:r>
+        <w:rPr>
+          <w:rFonts w:asciiTheme="majorBidi" w:hAnsiTheme="majorBidi" w:cstheme="majorBidi"/>
+          <w:b/>
+          <w:bCs/>
+          <w:sz w:val="28"/>
+          <w:szCs w:val="28"/>
+        </w:rPr>
+        <w:t>Saving Clean Data:</w:t>
+      </w:r>
+      <w:r>
+        <w:rPr>
+          <w:rFonts w:asciiTheme="majorBidi" w:hAnsiTheme="majorBidi" w:cstheme="majorBidi"/>
+          <w:b/>
+          <w:bCs/>
+          <w:sz w:val="28"/>
+          <w:szCs w:val="28"/>
+        </w:rPr>
+        <w:br/>
+        <w:t>The cleaned dataset was exported to a CSV file named goodreads_books.csv.</w:t>
+      </w:r>
+    </w:p>
+    <w:p>
+      <w:pPr>
+        <w:rPr>
+          <w:rFonts w:asciiTheme="majorBidi" w:hAnsiTheme="majorBidi" w:cstheme="majorBidi"/>
+          <w:b/>
+          <w:bCs/>
+          <w:sz w:val="28"/>
+          <w:szCs w:val="28"/>
+        </w:rPr>
+      </w:pPr>
+    </w:p>
+    <w:p>
+      <w:pPr>
+        <w:rPr>
+          <w:rFonts w:asciiTheme="majorBidi" w:hAnsiTheme="majorBidi" w:cstheme="majorBidi"/>
+          <w:b/>
+          <w:bCs/>
+          <w:sz w:val="28"/>
+          <w:szCs w:val="28"/>
+        </w:rPr>
+      </w:pPr>
+      <w:r>
+        <w:rPr>
+          <w:rFonts w:asciiTheme="majorBidi" w:hAnsiTheme="majorBidi" w:cstheme="majorBidi"/>
+          <w:b/>
+          <w:bCs/>
+          <w:sz w:val="28"/>
+          <w:szCs w:val="28"/>
+        </w:rPr>
+        <w:t>4. Exploratory Data Analysis (EDA)</w:t>
+      </w:r>
+    </w:p>
+    <w:p>
+      <w:pPr>
+        <w:rPr>
+          <w:rFonts w:asciiTheme="majorBidi" w:hAnsiTheme="majorBidi" w:cstheme="majorBidi"/>
+          <w:b/>
+          <w:bCs/>
+          <w:sz w:val="28"/>
+          <w:szCs w:val="28"/>
+        </w:rPr>
+      </w:pPr>
+      <w:r>
+        <w:rPr>
+          <w:rFonts w:asciiTheme="majorBidi" w:hAnsiTheme="majorBidi" w:cstheme="majorBidi"/>
+          <w:b/>
+          <w:bCs/>
+          <w:sz w:val="28"/>
+          <w:szCs w:val="28"/>
+        </w:rPr>
+        <w:t>Several analytical questions were explored to extract insights from the data:</w:t>
+      </w:r>
+    </w:p>
+    <w:p>
+      <w:pPr>
+        <w:numPr>
+          <w:ilvl w:val="0"/>
+          <w:numId w:val="14"/>
+        </w:numPr>
+        <w:rPr>
+          <w:rFonts w:asciiTheme="majorBidi" w:hAnsiTheme="majorBidi" w:cstheme="majorBidi"/>
+          <w:b/>
+          <w:bCs/>
+          <w:sz w:val="28"/>
+          <w:szCs w:val="28"/>
+        </w:rPr>
+      </w:pPr>
+      <w:r>
+        <w:rPr>
+          <w:rFonts w:asciiTheme="majorBidi" w:hAnsiTheme="majorBidi" w:cstheme="majorBidi"/>
+          <w:b/>
+          <w:bCs/>
+          <w:sz w:val="28"/>
+          <w:szCs w:val="28"/>
+        </w:rPr>
+        <w:t>Highest Rated Book:</w:t>
+      </w:r>
+      <w:r>
+        <w:rPr>
+          <w:rFonts w:asciiTheme="majorBidi" w:hAnsiTheme="majorBidi" w:cstheme="majorBidi"/>
+          <w:b/>
+          <w:bCs/>
+          <w:sz w:val="28"/>
+          <w:szCs w:val="28"/>
+        </w:rPr>
+        <w:br/>
+        <w:t>Identified using nlargest() on the avg_rating column.</w:t>
+      </w:r>
+    </w:p>
+    <w:p>
+      <w:pPr>
+        <w:numPr>
+          <w:ilvl w:val="0"/>
+          <w:numId w:val="14"/>
+        </w:numPr>
+        <w:rPr>
+          <w:rFonts w:asciiTheme="majorBidi" w:hAnsiTheme="majorBidi" w:cstheme="majorBidi"/>
+          <w:b/>
+          <w:bCs/>
+          <w:sz w:val="28"/>
+          <w:szCs w:val="28"/>
+        </w:rPr>
+      </w:pPr>
+      <w:r>
+        <w:rPr>
+          <w:rFonts w:asciiTheme="majorBidi" w:hAnsiTheme="majorBidi" w:cstheme="majorBidi"/>
+          <w:b/>
+          <w:bCs/>
+          <w:sz w:val="28"/>
+          <w:szCs w:val="28"/>
+        </w:rPr>
+        <w:t>Most Popular Book:</w:t>
+      </w:r>
+      <w:r>
+        <w:rPr>
+          <w:rFonts w:asciiTheme="majorBidi" w:hAnsiTheme="majorBidi" w:cstheme="majorBidi"/>
+          <w:b/>
+          <w:bCs/>
+          <w:sz w:val="28"/>
+          <w:szCs w:val="28"/>
+        </w:rPr>
+        <w:br/>
+        <w:t>Determined by finding the book with the highest number of ratings.</w:t>
+      </w:r>
+    </w:p>
+    <w:p>
+      <w:pPr>
+        <w:numPr>
+          <w:ilvl w:val="0"/>
+          <w:numId w:val="14"/>
+        </w:numPr>
+        <w:rPr>
+          <w:rFonts w:asciiTheme="majorBidi" w:hAnsiTheme="majorBidi" w:cstheme="majorBidi"/>
+          <w:b/>
+          <w:bCs/>
+          <w:sz w:val="28"/>
+          <w:szCs w:val="28"/>
+        </w:rPr>
+      </w:pPr>
+      <w:r>
+        <w:rPr>
+          <w:rFonts w:asciiTheme="majorBidi" w:hAnsiTheme="majorBidi" w:cstheme="majorBidi"/>
+          <w:b/>
+          <w:bCs/>
+          <w:sz w:val="28"/>
+          <w:szCs w:val="28"/>
+        </w:rPr>
+        <w:t>Best Author:</w:t>
+      </w:r>
+      <w:r>
+        <w:rPr>
+          <w:rFonts w:asciiTheme="majorBidi" w:hAnsiTheme="majorBidi" w:cstheme="majorBidi"/>
+          <w:b/>
+          <w:bCs/>
+          <w:sz w:val="28"/>
+          <w:szCs w:val="28"/>
+        </w:rPr>
+        <w:br/>
+        <w:t>Calculated by counting the most frequently appearing author in the dataset.</w:t>
+      </w:r>
+    </w:p>
+    <w:p>
+      <w:pPr>
+        <w:numPr>
+          <w:ilvl w:val="0"/>
+          <w:numId w:val="14"/>
+        </w:numPr>
+        <w:rPr>
+          <w:rFonts w:asciiTheme="majorBidi" w:hAnsiTheme="majorBidi" w:cstheme="majorBidi"/>
+          <w:b/>
+          <w:bCs/>
+          <w:sz w:val="28"/>
+          <w:szCs w:val="28"/>
+        </w:rPr>
+      </w:pPr>
+      <w:r>
+        <w:rPr>
+          <w:rFonts w:asciiTheme="majorBidi" w:hAnsiTheme="majorBidi" w:cstheme="majorBidi"/>
+          <w:b/>
+          <w:bCs/>
+          <w:sz w:val="28"/>
+          <w:szCs w:val="28"/>
+        </w:rPr>
+        <w:t>Correlation Analysis:</w:t>
+      </w:r>
+      <w:r>
+        <w:rPr>
+          <w:rFonts w:asciiTheme="majorBidi" w:hAnsiTheme="majorBidi" w:cstheme="majorBidi"/>
+          <w:b/>
+          <w:bCs/>
+          <w:sz w:val="28"/>
+          <w:szCs w:val="28"/>
+        </w:rPr>
+        <w:br/>
+        <w:t>The correlation between Votes and Scores was computed and resulted in a perfect positive correlation (1.00).</w:t>
+      </w:r>
+    </w:p>
+    <w:p>
+      <w:pPr>
+        <w:numPr>
+          <w:ilvl w:val="0"/>
+          <w:numId w:val="14"/>
+        </w:numPr>
+        <w:rPr>
+          <w:rFonts w:asciiTheme="majorBidi" w:hAnsiTheme="majorBidi" w:cstheme="majorBidi"/>
+          <w:b/>
+          <w:bCs/>
+          <w:sz w:val="28"/>
+          <w:szCs w:val="28"/>
+        </w:rPr>
+      </w:pPr>
+      <w:r>
+        <w:rPr>
+          <w:rFonts w:asciiTheme="majorBidi" w:hAnsiTheme="majorBidi" w:cstheme="majorBidi"/>
+          <w:b/>
+          <w:bCs/>
+          <w:sz w:val="28"/>
+          <w:szCs w:val="28"/>
+        </w:rPr>
+        <w:t>General Statistics:</w:t>
+      </w:r>
+      <w:r>
+        <w:rPr>
+          <w:rFonts w:asciiTheme="majorBidi" w:hAnsiTheme="majorBidi" w:cstheme="majorBidi"/>
+          <w:b/>
+          <w:bCs/>
+          <w:sz w:val="28"/>
+          <w:szCs w:val="28"/>
+        </w:rPr>
+        <w:br/>
+        <w:t>Key statistics were calculated, such as the average rating of all books (4.63).</w:t>
+      </w:r>
+    </w:p>
+    <w:p>
+      <w:pPr>
+        <w:rPr>
+          <w:rFonts w:asciiTheme="majorBidi" w:hAnsiTheme="majorBidi" w:cstheme="majorBidi"/>
+          <w:b/>
+          <w:bCs/>
+          <w:sz w:val="28"/>
+          <w:szCs w:val="28"/>
+        </w:rPr>
+      </w:pPr>
+    </w:p>
+    <w:p>
+      <w:pPr>
+        <w:rPr>
+          <w:rFonts w:asciiTheme="majorBidi" w:hAnsiTheme="majorBidi" w:cstheme="majorBidi"/>
+          <w:b/>
+          <w:bCs/>
+          <w:sz w:val="28"/>
+          <w:szCs w:val="28"/>
+        </w:rPr>
+      </w:pPr>
+      <w:r>
+        <w:rPr>
+          <w:rFonts w:asciiTheme="majorBidi" w:hAnsiTheme="majorBidi" w:cstheme="majorBidi"/>
+          <w:b/>
+          <w:bCs/>
+          <w:sz w:val="28"/>
+          <w:szCs w:val="28"/>
+        </w:rPr>
+        <w:t>5. Data Visualization</w:t>
+      </w:r>
+    </w:p>
+    <w:p>
+      <w:pPr>
+        <w:rPr>
+          <w:rFonts w:asciiTheme="majorBidi" w:hAnsiTheme="majorBidi" w:cstheme="majorBidi"/>
+          <w:b/>
+          <w:bCs/>
+          <w:sz w:val="28"/>
+          <w:szCs w:val="28"/>
+        </w:rPr>
+      </w:pPr>
+      <w:r>
+        <w:rPr>
+          <w:rFonts w:asciiTheme="majorBidi" w:hAnsiTheme="majorBidi" w:cstheme="majorBidi"/>
+          <w:b/>
+          <w:bCs/>
+          <w:sz w:val="28"/>
+          <w:szCs w:val="28"/>
+        </w:rPr>
+        <w:t>Numerical insights were transformed into visual representations for better understanding:</w:t>
+      </w:r>
+    </w:p>
+    <w:p>
+      <w:pPr>
+        <w:numPr>
+          <w:ilvl w:val="0"/>
+          <w:numId w:val="15"/>
+        </w:numPr>
+        <w:rPr>
+          <w:rFonts w:asciiTheme="majorBidi" w:hAnsiTheme="majorBidi" w:cstheme="majorBidi"/>
+          <w:b/>
+          <w:bCs/>
+          <w:sz w:val="28"/>
+          <w:szCs w:val="28"/>
+        </w:rPr>
+      </w:pPr>
+      <w:r>
+        <w:rPr>
+          <w:rFonts w:asciiTheme="majorBidi" w:hAnsiTheme="majorBidi" w:cstheme="majorBidi"/>
+          <w:b/>
+          <w:bCs/>
+          <w:sz w:val="28"/>
+          <w:szCs w:val="28"/>
+        </w:rPr>
+        <w:t>Ratings Distribution (Histogram):</w:t>
+      </w:r>
+      <w:r>
+        <w:rPr>
+          <w:rFonts w:asciiTheme="majorBidi" w:hAnsiTheme="majorBidi" w:cstheme="majorBidi"/>
+          <w:b/>
+          <w:bCs/>
+          <w:sz w:val="28"/>
+          <w:szCs w:val="28"/>
+        </w:rPr>
+        <w:br/>
+        <w:t>Showed that most book ratings are concentrated between 4.60 and 4.65.</w:t>
+      </w:r>
+    </w:p>
+    <w:p>
+      <w:pPr>
+        <w:numPr>
+          <w:ilvl w:val="0"/>
+          <w:numId w:val="15"/>
+        </w:numPr>
+        <w:rPr>
+          <w:rFonts w:asciiTheme="majorBidi" w:hAnsiTheme="majorBidi" w:cstheme="majorBidi"/>
+          <w:b/>
+          <w:bCs/>
+          <w:sz w:val="28"/>
+          <w:szCs w:val="28"/>
+        </w:rPr>
+      </w:pPr>
+      <w:r>
+        <w:rPr>
+          <w:rFonts w:asciiTheme="majorBidi" w:hAnsiTheme="majorBidi" w:cstheme="majorBidi"/>
+          <w:b/>
+          <w:bCs/>
+          <w:sz w:val="28"/>
+          <w:szCs w:val="28"/>
+        </w:rPr>
+        <w:t>Ratings Count vs. Average Rating (Scatter Plot):</w:t>
+      </w:r>
+      <w:r>
+        <w:rPr>
+          <w:rFonts w:asciiTheme="majorBidi" w:hAnsiTheme="majorBidi" w:cstheme="majorBidi"/>
+          <w:b/>
+          <w:bCs/>
+          <w:sz w:val="28"/>
+          <w:szCs w:val="28"/>
+        </w:rPr>
+        <w:br/>
+        <w:t>Illustrated whether books with more ratings are necessarily higher in quality.</w:t>
+      </w:r>
+    </w:p>
+    <w:p>
+      <w:pPr>
+        <w:numPr>
+          <w:ilvl w:val="0"/>
+          <w:numId w:val="15"/>
+        </w:numPr>
+        <w:rPr>
+          <w:rFonts w:asciiTheme="majorBidi" w:hAnsiTheme="majorBidi" w:cstheme="majorBidi"/>
+          <w:b/>
+          <w:bCs/>
+          <w:sz w:val="28"/>
+          <w:szCs w:val="28"/>
+        </w:rPr>
+      </w:pPr>
+      <w:r>
+        <w:rPr>
+          <w:rFonts w:asciiTheme="majorBidi" w:hAnsiTheme="majorBidi" w:cstheme="majorBidi"/>
+          <w:b/>
+          <w:bCs/>
+          <w:sz w:val="28"/>
+          <w:szCs w:val="28"/>
+        </w:rPr>
+        <w:t>Top 5 Books by Score (Bar Chart):</w:t>
+      </w:r>
+      <w:r>
+        <w:rPr>
+          <w:rFonts w:asciiTheme="majorBidi" w:hAnsiTheme="majorBidi" w:cstheme="majorBidi"/>
+          <w:b/>
+          <w:bCs/>
+          <w:sz w:val="28"/>
+          <w:szCs w:val="28"/>
+        </w:rPr>
+        <w:br/>
+        <w:t>A simple comparison of the highest-scoring books.</w:t>
+      </w:r>
+    </w:p>
+    <w:p>
+      <w:pPr>
+        <w:numPr>
+          <w:ilvl w:val="0"/>
+          <w:numId w:val="15"/>
+        </w:numPr>
+        <w:rPr>
+          <w:rFonts w:asciiTheme="majorBidi" w:hAnsiTheme="majorBidi" w:cstheme="majorBidi"/>
+          <w:b/>
+          <w:bCs/>
+          <w:sz w:val="28"/>
+          <w:szCs w:val="28"/>
+        </w:rPr>
+      </w:pPr>
+      <w:r>
+        <w:rPr>
+          <w:rFonts w:asciiTheme="majorBidi" w:hAnsiTheme="majorBidi" w:cstheme="majorBidi"/>
+          <w:b/>
+          <w:bCs/>
+          <w:sz w:val="28"/>
+          <w:szCs w:val="28"/>
+        </w:rPr>
+        <w:t>Regression Plot:</w:t>
+      </w:r>
+      <w:r>
+        <w:rPr>
+          <w:rFonts w:asciiTheme="majorBidi" w:hAnsiTheme="majorBidi" w:cstheme="majorBidi"/>
+          <w:b/>
+          <w:bCs/>
+          <w:sz w:val="28"/>
+          <w:szCs w:val="28"/>
+        </w:rPr>
+        <w:br/>
+        <w:t>Confirmed the strong positive linear relationship between Votes and Scores.</w:t>
+      </w:r>
+    </w:p>
+    <w:p>
+      <w:pPr>
+        <w:numPr>
+          <w:ilvl w:val="0"/>
+          <w:numId w:val="15"/>
+        </w:numPr>
+        <w:rPr>
+          <w:rFonts w:asciiTheme="majorBidi" w:hAnsiTheme="majorBidi" w:cstheme="majorBidi"/>
+          <w:b/>
+          <w:bCs/>
+          <w:sz w:val="28"/>
+          <w:szCs w:val="28"/>
+        </w:rPr>
+      </w:pPr>
+      <w:r>
+        <w:rPr>
+          <w:rFonts w:asciiTheme="majorBidi" w:hAnsiTheme="majorBidi" w:cstheme="majorBidi"/>
+          <w:b/>
+          <w:bCs/>
+          <w:sz w:val="28"/>
+          <w:szCs w:val="28"/>
+        </w:rPr>
+        <w:t>Top 15 Most Popular Books:</w:t>
+      </w:r>
+      <w:r>
+        <w:rPr>
+          <w:rFonts w:asciiTheme="majorBidi" w:hAnsiTheme="majorBidi" w:cstheme="majorBidi"/>
+          <w:b/>
+          <w:bCs/>
+          <w:sz w:val="28"/>
+          <w:szCs w:val="28"/>
+        </w:rPr>
+        <w:br/>
+        <w:t>A bar chart highlighting the books with the highest audience engagement.</w:t>
+      </w:r>
+    </w:p>
+    <w:p>
+      <w:pPr>
+        <w:rPr>
+          <w:rFonts w:asciiTheme="majorBidi" w:hAnsiTheme="majorBidi" w:cstheme="majorBidi"/>
+          <w:b/>
+          <w:bCs/>
+          <w:sz w:val="28"/>
+          <w:szCs w:val="28"/>
+        </w:rPr>
+      </w:pPr>
+      <w:r>
+        <w:rPr>
+          <w:rFonts w:asciiTheme="majorBidi" w:hAnsiTheme="majorBidi" w:cstheme="majorBidi"/>
+          <w:b/>
+          <w:bCs/>
+          <w:sz w:val="28"/>
+          <w:szCs w:val="28"/>
+        </w:rPr>
+        <w:pict w14:anchorId="35AFF4CE">
+          <v:rect id="_x0000_i1025" style="width:0;height:1.5pt" o:hralign="center" o:hrstd="t" o:hr="t" fillcolor="#a0a0a0" stroked="f"/>
+        </w:pict>
+      </w:r>
+    </w:p>
+    <w:p>
+      <w:pPr>
+        <w:rPr>
+          <w:rFonts w:asciiTheme="majorBidi" w:hAnsiTheme="majorBidi" w:cstheme="majorBidi"/>
+          <w:b/>
+          <w:bCs/>
+          <w:sz w:val="28"/>
+          <w:szCs w:val="28"/>
+        </w:rPr>
+      </w:pPr>
+      <w:r>
+        <w:rPr>
+          <w:rFonts w:asciiTheme="majorBidi" w:hAnsiTheme="majorBidi" w:cstheme="majorBidi"/>
+          <w:b/>
+          <w:bCs/>
+          <w:sz w:val="28"/>
+          <w:szCs w:val="28"/>
+        </w:rPr>
+        <w:br w:type="page"/>
+      </w:r>
+    </w:p>
+    <w:p>
+      <w:pPr>
+        <w:jc w:val="right"/>
+        <w:rPr>
+          <w:rFonts w:asciiTheme="majorBidi" w:hAnsiTheme="majorBidi" w:cstheme="majorBidi"/>
+          <w:b/>
+          <w:bCs/>
+          <w:sz w:val="28"/>
+          <w:szCs w:val="28"/>
+          <w:rtl/>
+        </w:rPr>
+      </w:pPr>
+      <w:r>
         <w:rPr>
           <w:rFonts w:asciiTheme="majorBidi" w:hAnsiTheme="majorBidi" w:cstheme="majorBidi" w:hint="cs"/>
+          <w:b/>
+          <w:bCs/>
+          <w:sz w:val="28"/>
+          <w:szCs w:val="28"/>
+          <w:rtl/>
+        </w:rPr>
+        <w:t>الشرح باللغة العربية:</w:t>
+      </w:r>
+    </w:p>
+    <w:p>
+      <w:pPr>
+        <w:jc w:val="right"/>
+        <w:rPr>
+          <w:rFonts w:asciiTheme="majorBidi" w:hAnsiTheme="majorBidi" w:cstheme="majorBidi"/>
           <w:b/>
           <w:bCs/>
           <w:sz w:val="28"/>
@@ -177,7 +1389,6 @@
         </w:rPr>
         <w:t xml:space="preserve">, </w:t>
       </w:r>
-      <w:proofErr w:type="spellStart"/>
       <w:r>
         <w:rPr>
           <w:rFonts w:asciiTheme="majorBidi" w:hAnsiTheme="majorBidi" w:cstheme="majorBidi"/>
@@ -186,7 +1397,6 @@
         </w:rPr>
         <w:t>numpy</w:t>
       </w:r>
-      <w:proofErr w:type="spellEnd"/>
       <w:r>
         <w:rPr>
           <w:rFonts w:asciiTheme="majorBidi" w:hAnsiTheme="majorBidi" w:cstheme="majorBidi"/>
@@ -359,7 +1569,6 @@
         </w:rPr>
         <w:t xml:space="preserve">, </w:t>
       </w:r>
-      <w:proofErr w:type="spellStart"/>
       <w:r>
         <w:rPr>
           <w:rFonts w:asciiTheme="majorBidi" w:hAnsiTheme="majorBidi" w:cstheme="majorBidi"/>
@@ -368,7 +1577,6 @@
         </w:rPr>
         <w:t>BeautifulSoup</w:t>
       </w:r>
-      <w:proofErr w:type="spellEnd"/>
       <w:r>
         <w:rPr>
           <w:rFonts w:asciiTheme="majorBidi" w:hAnsiTheme="majorBidi" w:cstheme="majorBidi"/>
@@ -495,7 +1703,6 @@
         </w:rPr>
         <w:t xml:space="preserve"> تم استخدام </w:t>
       </w:r>
-      <w:proofErr w:type="spellStart"/>
       <w:r>
         <w:rPr>
           <w:rFonts w:asciiTheme="majorBidi" w:hAnsiTheme="majorBidi" w:cstheme="majorBidi"/>
@@ -504,7 +1711,6 @@
         </w:rPr>
         <w:t>requests.get</w:t>
       </w:r>
-      <w:proofErr w:type="spellEnd"/>
       <w:r>
         <w:rPr>
           <w:rFonts w:asciiTheme="majorBidi" w:hAnsiTheme="majorBidi" w:cstheme="majorBidi"/>
@@ -566,7 +1772,6 @@
         </w:rPr>
         <w:t xml:space="preserve"> تم استخدام </w:t>
       </w:r>
-      <w:proofErr w:type="spellStart"/>
       <w:r>
         <w:rPr>
           <w:rFonts w:asciiTheme="majorBidi" w:hAnsiTheme="majorBidi" w:cstheme="majorBidi"/>
@@ -575,7 +1780,6 @@
         </w:rPr>
         <w:t>BeautifulSoup</w:t>
       </w:r>
-      <w:proofErr w:type="spellEnd"/>
       <w:r>
         <w:rPr>
           <w:rFonts w:asciiTheme="majorBidi" w:hAnsiTheme="majorBidi" w:cstheme="majorBidi"/>
@@ -585,7 +1789,6 @@
         </w:rPr>
         <w:t xml:space="preserve"> لتحليل كود الـ </w:t>
       </w:r>
-      <w:proofErr w:type="gramStart"/>
       <w:r>
         <w:rPr>
           <w:rFonts w:asciiTheme="majorBidi" w:hAnsiTheme="majorBidi" w:cstheme="majorBidi"/>
@@ -601,17 +1804,7 @@
           <w:szCs w:val="28"/>
           <w:rtl/>
         </w:rPr>
-        <w:t xml:space="preserve"> ،</w:t>
-      </w:r>
-      <w:proofErr w:type="gramEnd"/>
-      <w:r>
-        <w:rPr>
-          <w:rFonts w:asciiTheme="majorBidi" w:hAnsiTheme="majorBidi" w:cstheme="majorBidi"/>
-          <w:sz w:val="28"/>
-          <w:szCs w:val="28"/>
-          <w:rtl/>
-        </w:rPr>
-        <w:t xml:space="preserve"> ثم البحث عن العناصر التي تحتوي على معلومات الكتب (العنوان، المؤلف، التقييم، عدد الأصوات) داخل الوسم </w:t>
+        <w:t xml:space="preserve"> ، ثم البحث عن العناصر التي تحتوي على معلومات الكتب (العنوان، المؤلف، التقييم، عدد الأصوات) داخل الوسم </w:t>
       </w:r>
       <w:r>
         <w:rPr>
@@ -742,7 +1935,6 @@
         </w:rPr>
         <w:t xml:space="preserve">إنشاء </w:t>
       </w:r>
-      <w:proofErr w:type="spellStart"/>
       <w:r>
         <w:rPr>
           <w:rFonts w:asciiTheme="majorBidi" w:hAnsiTheme="majorBidi" w:cstheme="majorBidi"/>
@@ -753,7 +1945,6 @@
         </w:rPr>
         <w:t>DataFrame</w:t>
       </w:r>
-      <w:proofErr w:type="spellEnd"/>
       <w:r>
         <w:rPr>
           <w:rFonts w:asciiTheme="majorBidi" w:hAnsiTheme="majorBidi" w:cstheme="majorBidi"/>
@@ -780,18 +1971,8 @@
           <w:sz w:val="28"/>
           <w:szCs w:val="28"/>
         </w:rPr>
-        <w:t xml:space="preserve">pandas </w:t>
-      </w:r>
-      <w:proofErr w:type="spellStart"/>
-      <w:r>
-        <w:rPr>
-          <w:rFonts w:asciiTheme="majorBidi" w:hAnsiTheme="majorBidi" w:cstheme="majorBidi"/>
-          <w:sz w:val="28"/>
-          <w:szCs w:val="28"/>
-        </w:rPr>
-        <w:t>DataFrame</w:t>
-      </w:r>
-      <w:proofErr w:type="spellEnd"/>
+        <w:t>pandas DataFrame</w:t>
+      </w:r>
       <w:r>
         <w:rPr>
           <w:rFonts w:asciiTheme="majorBidi" w:hAnsiTheme="majorBidi" w:cstheme="majorBidi"/>
@@ -1063,7 +2244,6 @@
         </w:rPr>
         <w:t xml:space="preserve">, </w:t>
       </w:r>
-      <w:proofErr w:type="spellStart"/>
       <w:r>
         <w:rPr>
           <w:rFonts w:asciiTheme="majorBidi" w:hAnsiTheme="majorBidi" w:cstheme="majorBidi"/>
@@ -1072,7 +2252,6 @@
         </w:rPr>
         <w:t>avg_rating</w:t>
       </w:r>
-      <w:proofErr w:type="spellEnd"/>
       <w:r>
         <w:rPr>
           <w:rFonts w:asciiTheme="majorBidi" w:hAnsiTheme="majorBidi" w:cstheme="majorBidi"/>
@@ -1099,7 +2278,6 @@
         </w:rPr>
         <w:t xml:space="preserve">) إلى أرقام فعلية باستخدام </w:t>
       </w:r>
-      <w:proofErr w:type="spellStart"/>
       <w:r>
         <w:rPr>
           <w:rFonts w:asciiTheme="majorBidi" w:hAnsiTheme="majorBidi" w:cstheme="majorBidi"/>
@@ -1108,7 +2286,6 @@
         </w:rPr>
         <w:t>pd.to_numeric</w:t>
       </w:r>
-      <w:proofErr w:type="spellEnd"/>
       <w:r>
         <w:rPr>
           <w:rFonts w:asciiTheme="majorBidi" w:hAnsiTheme="majorBidi" w:cstheme="majorBidi"/>
@@ -1233,19 +2410,8 @@
           <w:szCs w:val="28"/>
           <w:rtl/>
         </w:rPr>
-        <w:t xml:space="preserve">تم طرح أسئلة محددة على البيانات واستخراج </w:t>
-      </w:r>
-      <w:proofErr w:type="gramStart"/>
-      <w:r>
-        <w:rPr>
-          <w:rFonts w:asciiTheme="majorBidi" w:hAnsiTheme="majorBidi" w:cstheme="majorBidi"/>
-          <w:sz w:val="28"/>
-          <w:szCs w:val="28"/>
-          <w:rtl/>
-        </w:rPr>
-        <w:t>إجاباتها :</w:t>
-      </w:r>
-      <w:proofErr w:type="gramEnd"/>
+        <w:t>تم طرح أسئلة محددة على البيانات واستخراج إجاباتها :</w:t>
+      </w:r>
     </w:p>
     <w:p>
       <w:pPr>
@@ -1281,7 +2447,6 @@
         </w:rPr>
         <w:t xml:space="preserve"> تم استخدام </w:t>
       </w:r>
-      <w:proofErr w:type="spellStart"/>
       <w:r>
         <w:rPr>
           <w:rFonts w:asciiTheme="majorBidi" w:hAnsiTheme="majorBidi" w:cstheme="majorBidi"/>
@@ -1290,7 +2455,6 @@
         </w:rPr>
         <w:t>nlargest</w:t>
       </w:r>
-      <w:proofErr w:type="spellEnd"/>
       <w:r>
         <w:rPr>
           <w:rFonts w:asciiTheme="majorBidi" w:hAnsiTheme="majorBidi" w:cstheme="majorBidi"/>
@@ -1300,7 +2464,6 @@
         </w:rPr>
         <w:t xml:space="preserve"> لمعرفة الكتاب صاحب أعلى </w:t>
       </w:r>
-      <w:proofErr w:type="spellStart"/>
       <w:r>
         <w:rPr>
           <w:rFonts w:asciiTheme="majorBidi" w:hAnsiTheme="majorBidi" w:cstheme="majorBidi"/>
@@ -1309,7 +2472,6 @@
         </w:rPr>
         <w:t>avg_rating</w:t>
       </w:r>
-      <w:proofErr w:type="spellEnd"/>
       <w:r>
         <w:rPr>
           <w:rFonts w:asciiTheme="majorBidi" w:hAnsiTheme="majorBidi" w:cstheme="majorBidi"/>
@@ -1594,7 +2756,6 @@
           <w:szCs w:val="28"/>
           <w:rtl/>
         </w:rPr>
-        <w:lastRenderedPageBreak/>
         <w:t>تم تحويل الأرقام إلى رسوم بيانية لفهمها بشكل أسرع:</w:t>
       </w:r>
     </w:p>
@@ -1651,27 +2812,7 @@
           <w:szCs w:val="28"/>
           <w:rtl/>
         </w:rPr>
-        <w:t xml:space="preserve"> لرؤية كيف تتوزع تقييمات الكتب، وظهر أن أغلبها يتركز بين 4.60 </w:t>
-      </w:r>
-      <w:proofErr w:type="gramStart"/>
-      <w:r>
-        <w:rPr>
-          <w:rFonts w:asciiTheme="majorBidi" w:hAnsiTheme="majorBidi" w:cstheme="majorBidi"/>
-          <w:sz w:val="28"/>
-          <w:szCs w:val="28"/>
-          <w:rtl/>
-        </w:rPr>
-        <w:t>و 4.65</w:t>
-      </w:r>
-      <w:proofErr w:type="gramEnd"/>
-      <w:r>
-        <w:rPr>
-          <w:rFonts w:asciiTheme="majorBidi" w:hAnsiTheme="majorBidi" w:cstheme="majorBidi"/>
-          <w:sz w:val="28"/>
-          <w:szCs w:val="28"/>
-          <w:rtl/>
-        </w:rPr>
-        <w:t>.</w:t>
+        <w:t xml:space="preserve"> لرؤية كيف تتوزع تقييمات الكتب، وظهر أن أغلبها يتركز بين 4.60 و 4.65.</w:t>
       </w:r>
     </w:p>
     <w:p>
@@ -1951,8 +3092,30 @@
             <w:sz w:val="28"/>
             <w:szCs w:val="28"/>
           </w:rPr>
-          <w:t>p</w:t>
+          <w:t>pdf</w:t>
         </w:r>
+      </w:hyperlink>
+    </w:p>
+    <w:p>
+      <w:pPr>
+        <w:bidi/>
+        <w:rPr>
+          <w:rFonts w:ascii="Alexandria Medium" w:hAnsi="Alexandria Medium" w:cs="Alexandria Medium"/>
+          <w:sz w:val="28"/>
+          <w:szCs w:val="28"/>
+          <w:rtl/>
+        </w:rPr>
+      </w:pPr>
+      <w:r>
+        <w:rPr>
+          <w:rFonts w:ascii="Alexandria Medium" w:hAnsi="Alexandria Medium" w:cs="Alexandria Medium"/>
+          <w:sz w:val="28"/>
+          <w:szCs w:val="28"/>
+          <w:rtl/>
+        </w:rPr>
+        <w:t xml:space="preserve">ملف المشروع: </w:t>
+      </w:r>
+      <w:hyperlink r:id="rId7" w:history="1">
         <w:r>
           <w:rPr>
             <w:rStyle w:val="Hyperlink"/>
@@ -1960,60 +3123,16 @@
             <w:sz w:val="28"/>
             <w:szCs w:val="28"/>
           </w:rPr>
-          <w:t>d</w:t>
-        </w:r>
-        <w:r>
-          <w:rPr>
-            <w:rStyle w:val="Hyperlink"/>
-            <w:rFonts w:ascii="Alexandria Medium" w:hAnsi="Alexandria Medium" w:cs="Alexandria Medium"/>
-            <w:sz w:val="28"/>
-            <w:szCs w:val="28"/>
-          </w:rPr>
-          <w:t>f</w:t>
+          <w:t>ipynb</w:t>
         </w:r>
       </w:hyperlink>
     </w:p>
     <w:p>
       <w:pPr>
-        <w:bidi/>
-        <w:rPr>
-          <w:rFonts w:ascii="Alexandria Medium" w:hAnsi="Alexandria Medium" w:cs="Alexandria Medium"/>
-          <w:sz w:val="28"/>
-          <w:szCs w:val="28"/>
-          <w:rtl/>
-        </w:rPr>
-      </w:pPr>
-      <w:r>
-        <w:rPr>
-          <w:rFonts w:ascii="Alexandria Medium" w:hAnsi="Alexandria Medium" w:cs="Alexandria Medium"/>
-          <w:sz w:val="28"/>
-          <w:szCs w:val="28"/>
-          <w:rtl/>
-        </w:rPr>
-        <w:t xml:space="preserve">ملف المشروع: </w:t>
-      </w:r>
-      <w:hyperlink r:id="rId7" w:history="1">
-        <w:proofErr w:type="spellStart"/>
-        <w:r>
-          <w:rPr>
-            <w:rStyle w:val="Hyperlink"/>
-            <w:rFonts w:ascii="Alexandria Medium" w:hAnsi="Alexandria Medium" w:cs="Alexandria Medium"/>
-            <w:sz w:val="28"/>
-            <w:szCs w:val="28"/>
-          </w:rPr>
-          <w:t>ipyn</w:t>
-        </w:r>
-        <w:r>
-          <w:rPr>
-            <w:rStyle w:val="Hyperlink"/>
-            <w:rFonts w:ascii="Alexandria Medium" w:hAnsi="Alexandria Medium" w:cs="Alexandria Medium"/>
-            <w:sz w:val="28"/>
-            <w:szCs w:val="28"/>
-          </w:rPr>
-          <w:t>b</w:t>
-        </w:r>
-        <w:proofErr w:type="spellEnd"/>
-      </w:hyperlink>
+        <w:rPr>
+          <w:rtl/>
+        </w:rPr>
+      </w:pPr>
     </w:p>
     <w:sectPr>
       <w:pgSz w:w="11906" w:h="16838" w:code="9"/>
@@ -2028,6 +3147,155 @@
 <file path=word/numbering.xml><?xml version="1.0" encoding="utf-8"?>
 <w:numbering xmlns:wpc="http://schemas.microsoft.com/office/word/2010/wordprocessingCanvas" xmlns:cx="http://schemas.microsoft.com/office/drawing/2014/chartex" xmlns:cx1="http://schemas.microsoft.com/office/drawing/2015/9/8/chartex" xmlns:cx2="http://schemas.microsoft.com/office/drawing/2015/10/21/chartex" xmlns:cx3="http://schemas.microsoft.com/office/drawing/2016/5/9/chartex" xmlns:cx4="http://schemas.microsoft.com/office/drawing/2016/5/10/chartex" xmlns:cx5="http://schemas.microsoft.com/office/drawing/2016/5/11/chartex" xmlns:cx6="http://schemas.microsoft.com/office/drawing/2016/5/12/chartex" xmlns:cx7="http://schemas.microsoft.com/office/drawing/2016/5/13/chartex" xmlns:cx8="http://schemas.microsoft.com/office/drawing/2016/5/14/chartex" xmlns:mc="http://schemas.openxmlformats.org/markup-compatibility/2006" xmlns:aink="http://schemas.microsoft.com/office/drawing/2016/ink" xmlns:am3d="http://schemas.microsoft.com/office/drawing/2017/model3d" xmlns:o="urn:schemas-microsoft-com:office:office" xmlns:oel="http://schemas.microsoft.com/office/2019/extlst" xmlns:r="http://schemas.openxmlformats.org/officeDocument/2006/relationships" xmlns:m="http://schemas.openxmlformats.org/officeDocument/2006/math" xmlns:v="urn:schemas-microsoft-com:vml" xmlns:wp14="http://schemas.microsoft.com/office/word/2010/wordprocessingDrawing" xmlns:wp="http://schemas.openxmlformats.org/drawingml/2006/wordprocessingDrawing" xmlns:w10="urn:schemas-microsoft-com:office:word" xmlns:w="http://schemas.openxmlformats.org/wordprocessingml/2006/main" xmlns:w14="http://schemas.microsoft.com/office/word/2010/wordml" xmlns:w15="http://schemas.microsoft.com/office/word/2012/wordml" xmlns:w16cex="http://schemas.microsoft.com/office/word/2018/wordml/cex" xmlns:w16cid="http://schemas.microsoft.com/office/word/2016/wordml/cid" xmlns:w16="http://schemas.microsoft.com/office/word/2018/wordml" xmlns:w16du="http://schemas.microsoft.com/office/word/2023/wordml/word16du" xmlns:w16sdtdh="http://schemas.microsoft.com/office/word/2020/wordml/sdtdatahash" xmlns:w16sdtfl="http://schemas.microsoft.com/office/word/2024/wordml/sdtformatlock" xmlns:w16se="http://schemas.microsoft.com/office/word/2015/wordml/symex" xmlns:wpg="http://schemas.microsoft.com/office/word/2010/wordprocessingGroup" xmlns:wpi="http://schemas.microsoft.com/office/word/2010/wordprocessingInk" xmlns:wne="http://schemas.microsoft.com/office/word/2006/wordml" xmlns:wps="http://schemas.microsoft.com/office/word/2010/wordprocessingShape" mc:Ignorable="w14 w15 w16se w16cid w16 w16cex w16sdtdh w16sdtfl w16du wp14">
   <w:abstractNum w:abstractNumId="0" w15:restartNumberingAfterBreak="0">
+    <w:nsid w:val="142A4DF6"/>
+    <w:multiLevelType w:val="multilevel"/>
+    <w:tmpl w:val="3FE0EC7E"/>
+    <w:lvl w:ilvl="0">
+      <w:start w:val="1"/>
+      <w:numFmt w:val="bullet"/>
+      <w:lvlText w:val=""/>
+      <w:lvlJc w:val="left"/>
+      <w:pPr>
+        <w:tabs>
+          <w:tab w:val="num" w:pos="720"/>
+        </w:tabs>
+        <w:ind w:left="720" w:hanging="360"/>
+      </w:pPr>
+      <w:rPr>
+        <w:rFonts w:ascii="Symbol" w:hAnsi="Symbol" w:hint="default"/>
+        <w:sz w:val="20"/>
+      </w:rPr>
+    </w:lvl>
+    <w:lvl w:ilvl="1">
+      <w:start w:val="1"/>
+      <w:numFmt w:val="bullet"/>
+      <w:lvlText w:val="o"/>
+      <w:lvlJc w:val="left"/>
+      <w:pPr>
+        <w:tabs>
+          <w:tab w:val="num" w:pos="1440"/>
+        </w:tabs>
+        <w:ind w:left="1440" w:hanging="360"/>
+      </w:pPr>
+      <w:rPr>
+        <w:rFonts w:ascii="Courier New" w:hAnsi="Courier New" w:hint="default"/>
+        <w:sz w:val="20"/>
+      </w:rPr>
+    </w:lvl>
+    <w:lvl w:ilvl="2" w:tentative="1">
+      <w:start w:val="1"/>
+      <w:numFmt w:val="bullet"/>
+      <w:lvlText w:val=""/>
+      <w:lvlJc w:val="left"/>
+      <w:pPr>
+        <w:tabs>
+          <w:tab w:val="num" w:pos="2160"/>
+        </w:tabs>
+        <w:ind w:left="2160" w:hanging="360"/>
+      </w:pPr>
+      <w:rPr>
+        <w:rFonts w:ascii="Wingdings" w:hAnsi="Wingdings" w:hint="default"/>
+        <w:sz w:val="20"/>
+      </w:rPr>
+    </w:lvl>
+    <w:lvl w:ilvl="3" w:tentative="1">
+      <w:start w:val="1"/>
+      <w:numFmt w:val="bullet"/>
+      <w:lvlText w:val=""/>
+      <w:lvlJc w:val="left"/>
+      <w:pPr>
+        <w:tabs>
+          <w:tab w:val="num" w:pos="2880"/>
+        </w:tabs>
+        <w:ind w:left="2880" w:hanging="360"/>
+      </w:pPr>
+      <w:rPr>
+        <w:rFonts w:ascii="Wingdings" w:hAnsi="Wingdings" w:hint="default"/>
+        <w:sz w:val="20"/>
+      </w:rPr>
+    </w:lvl>
+    <w:lvl w:ilvl="4" w:tentative="1">
+      <w:start w:val="1"/>
+      <w:numFmt w:val="bullet"/>
+      <w:lvlText w:val=""/>
+      <w:lvlJc w:val="left"/>
+      <w:pPr>
+        <w:tabs>
+          <w:tab w:val="num" w:pos="3600"/>
+        </w:tabs>
+        <w:ind w:left="3600" w:hanging="360"/>
+      </w:pPr>
+      <w:rPr>
+        <w:rFonts w:ascii="Wingdings" w:hAnsi="Wingdings" w:hint="default"/>
+        <w:sz w:val="20"/>
+      </w:rPr>
+    </w:lvl>
+    <w:lvl w:ilvl="5" w:tentative="1">
+      <w:start w:val="1"/>
+      <w:numFmt w:val="bullet"/>
+      <w:lvlText w:val=""/>
+      <w:lvlJc w:val="left"/>
+      <w:pPr>
+        <w:tabs>
+          <w:tab w:val="num" w:pos="4320"/>
+        </w:tabs>
+        <w:ind w:left="4320" w:hanging="360"/>
+      </w:pPr>
+      <w:rPr>
+        <w:rFonts w:ascii="Wingdings" w:hAnsi="Wingdings" w:hint="default"/>
+        <w:sz w:val="20"/>
+      </w:rPr>
+    </w:lvl>
+    <w:lvl w:ilvl="6" w:tentative="1">
+      <w:start w:val="1"/>
+      <w:numFmt w:val="bullet"/>
+      <w:lvlText w:val=""/>
+      <w:lvlJc w:val="left"/>
+      <w:pPr>
+        <w:tabs>
+          <w:tab w:val="num" w:pos="5040"/>
+        </w:tabs>
+        <w:ind w:left="5040" w:hanging="360"/>
+      </w:pPr>
+      <w:rPr>
+        <w:rFonts w:ascii="Wingdings" w:hAnsi="Wingdings" w:hint="default"/>
+        <w:sz w:val="20"/>
+      </w:rPr>
+    </w:lvl>
+    <w:lvl w:ilvl="7" w:tentative="1">
+      <w:start w:val="1"/>
+      <w:numFmt w:val="bullet"/>
+      <w:lvlText w:val=""/>
+      <w:lvlJc w:val="left"/>
+      <w:pPr>
+        <w:tabs>
+          <w:tab w:val="num" w:pos="5760"/>
+        </w:tabs>
+        <w:ind w:left="5760" w:hanging="360"/>
+      </w:pPr>
+      <w:rPr>
+        <w:rFonts w:ascii="Wingdings" w:hAnsi="Wingdings" w:hint="default"/>
+        <w:sz w:val="20"/>
+      </w:rPr>
+    </w:lvl>
+    <w:lvl w:ilvl="8" w:tentative="1">
+      <w:start w:val="1"/>
+      <w:numFmt w:val="bullet"/>
+      <w:lvlText w:val=""/>
+      <w:lvlJc w:val="left"/>
+      <w:pPr>
+        <w:tabs>
+          <w:tab w:val="num" w:pos="6480"/>
+        </w:tabs>
+        <w:ind w:left="6480" w:hanging="360"/>
+      </w:pPr>
+      <w:rPr>
+        <w:rFonts w:ascii="Wingdings" w:hAnsi="Wingdings" w:hint="default"/>
+        <w:sz w:val="20"/>
+      </w:rPr>
+    </w:lvl>
+  </w:abstractNum>
+  <w:abstractNum w:abstractNumId="1" w15:restartNumberingAfterBreak="0">
     <w:nsid w:val="18C7325A"/>
     <w:multiLevelType w:val="multilevel"/>
     <w:tmpl w:val="C5E6A2BC"/>
@@ -2176,7 +3444,305 @@
       </w:rPr>
     </w:lvl>
   </w:abstractNum>
-  <w:abstractNum w:abstractNumId="1" w15:restartNumberingAfterBreak="0">
+  <w:abstractNum w:abstractNumId="2" w15:restartNumberingAfterBreak="0">
+    <w:nsid w:val="20591E45"/>
+    <w:multiLevelType w:val="multilevel"/>
+    <w:tmpl w:val="D01E9864"/>
+    <w:lvl w:ilvl="0">
+      <w:start w:val="1"/>
+      <w:numFmt w:val="bullet"/>
+      <w:lvlText w:val=""/>
+      <w:lvlJc w:val="left"/>
+      <w:pPr>
+        <w:tabs>
+          <w:tab w:val="num" w:pos="720"/>
+        </w:tabs>
+        <w:ind w:left="720" w:hanging="360"/>
+      </w:pPr>
+      <w:rPr>
+        <w:rFonts w:ascii="Symbol" w:hAnsi="Symbol" w:hint="default"/>
+        <w:sz w:val="20"/>
+      </w:rPr>
+    </w:lvl>
+    <w:lvl w:ilvl="1">
+      <w:start w:val="1"/>
+      <w:numFmt w:val="bullet"/>
+      <w:lvlText w:val="o"/>
+      <w:lvlJc w:val="left"/>
+      <w:pPr>
+        <w:tabs>
+          <w:tab w:val="num" w:pos="1440"/>
+        </w:tabs>
+        <w:ind w:left="1440" w:hanging="360"/>
+      </w:pPr>
+      <w:rPr>
+        <w:rFonts w:ascii="Courier New" w:hAnsi="Courier New" w:hint="default"/>
+        <w:sz w:val="20"/>
+      </w:rPr>
+    </w:lvl>
+    <w:lvl w:ilvl="2" w:tentative="1">
+      <w:start w:val="1"/>
+      <w:numFmt w:val="bullet"/>
+      <w:lvlText w:val=""/>
+      <w:lvlJc w:val="left"/>
+      <w:pPr>
+        <w:tabs>
+          <w:tab w:val="num" w:pos="2160"/>
+        </w:tabs>
+        <w:ind w:left="2160" w:hanging="360"/>
+      </w:pPr>
+      <w:rPr>
+        <w:rFonts w:ascii="Wingdings" w:hAnsi="Wingdings" w:hint="default"/>
+        <w:sz w:val="20"/>
+      </w:rPr>
+    </w:lvl>
+    <w:lvl w:ilvl="3" w:tentative="1">
+      <w:start w:val="1"/>
+      <w:numFmt w:val="bullet"/>
+      <w:lvlText w:val=""/>
+      <w:lvlJc w:val="left"/>
+      <w:pPr>
+        <w:tabs>
+          <w:tab w:val="num" w:pos="2880"/>
+        </w:tabs>
+        <w:ind w:left="2880" w:hanging="360"/>
+      </w:pPr>
+      <w:rPr>
+        <w:rFonts w:ascii="Wingdings" w:hAnsi="Wingdings" w:hint="default"/>
+        <w:sz w:val="20"/>
+      </w:rPr>
+    </w:lvl>
+    <w:lvl w:ilvl="4" w:tentative="1">
+      <w:start w:val="1"/>
+      <w:numFmt w:val="bullet"/>
+      <w:lvlText w:val=""/>
+      <w:lvlJc w:val="left"/>
+      <w:pPr>
+        <w:tabs>
+          <w:tab w:val="num" w:pos="3600"/>
+        </w:tabs>
+        <w:ind w:left="3600" w:hanging="360"/>
+      </w:pPr>
+      <w:rPr>
+        <w:rFonts w:ascii="Wingdings" w:hAnsi="Wingdings" w:hint="default"/>
+        <w:sz w:val="20"/>
+      </w:rPr>
+    </w:lvl>
+    <w:lvl w:ilvl="5" w:tentative="1">
+      <w:start w:val="1"/>
+      <w:numFmt w:val="bullet"/>
+      <w:lvlText w:val=""/>
+      <w:lvlJc w:val="left"/>
+      <w:pPr>
+        <w:tabs>
+          <w:tab w:val="num" w:pos="4320"/>
+        </w:tabs>
+        <w:ind w:left="4320" w:hanging="360"/>
+      </w:pPr>
+      <w:rPr>
+        <w:rFonts w:ascii="Wingdings" w:hAnsi="Wingdings" w:hint="default"/>
+        <w:sz w:val="20"/>
+      </w:rPr>
+    </w:lvl>
+    <w:lvl w:ilvl="6" w:tentative="1">
+      <w:start w:val="1"/>
+      <w:numFmt w:val="bullet"/>
+      <w:lvlText w:val=""/>
+      <w:lvlJc w:val="left"/>
+      <w:pPr>
+        <w:tabs>
+          <w:tab w:val="num" w:pos="5040"/>
+        </w:tabs>
+        <w:ind w:left="5040" w:hanging="360"/>
+      </w:pPr>
+      <w:rPr>
+        <w:rFonts w:ascii="Wingdings" w:hAnsi="Wingdings" w:hint="default"/>
+        <w:sz w:val="20"/>
+      </w:rPr>
+    </w:lvl>
+    <w:lvl w:ilvl="7" w:tentative="1">
+      <w:start w:val="1"/>
+      <w:numFmt w:val="bullet"/>
+      <w:lvlText w:val=""/>
+      <w:lvlJc w:val="left"/>
+      <w:pPr>
+        <w:tabs>
+          <w:tab w:val="num" w:pos="5760"/>
+        </w:tabs>
+        <w:ind w:left="5760" w:hanging="360"/>
+      </w:pPr>
+      <w:rPr>
+        <w:rFonts w:ascii="Wingdings" w:hAnsi="Wingdings" w:hint="default"/>
+        <w:sz w:val="20"/>
+      </w:rPr>
+    </w:lvl>
+    <w:lvl w:ilvl="8" w:tentative="1">
+      <w:start w:val="1"/>
+      <w:numFmt w:val="bullet"/>
+      <w:lvlText w:val=""/>
+      <w:lvlJc w:val="left"/>
+      <w:pPr>
+        <w:tabs>
+          <w:tab w:val="num" w:pos="6480"/>
+        </w:tabs>
+        <w:ind w:left="6480" w:hanging="360"/>
+      </w:pPr>
+      <w:rPr>
+        <w:rFonts w:ascii="Wingdings" w:hAnsi="Wingdings" w:hint="default"/>
+        <w:sz w:val="20"/>
+      </w:rPr>
+    </w:lvl>
+  </w:abstractNum>
+  <w:abstractNum w:abstractNumId="3" w15:restartNumberingAfterBreak="0">
+    <w:nsid w:val="2E037765"/>
+    <w:multiLevelType w:val="multilevel"/>
+    <w:tmpl w:val="4CC6DFD0"/>
+    <w:lvl w:ilvl="0">
+      <w:start w:val="1"/>
+      <w:numFmt w:val="bullet"/>
+      <w:lvlText w:val=""/>
+      <w:lvlJc w:val="left"/>
+      <w:pPr>
+        <w:tabs>
+          <w:tab w:val="num" w:pos="720"/>
+        </w:tabs>
+        <w:ind w:left="720" w:hanging="360"/>
+      </w:pPr>
+      <w:rPr>
+        <w:rFonts w:ascii="Symbol" w:hAnsi="Symbol" w:hint="default"/>
+        <w:sz w:val="20"/>
+      </w:rPr>
+    </w:lvl>
+    <w:lvl w:ilvl="1" w:tentative="1">
+      <w:start w:val="1"/>
+      <w:numFmt w:val="bullet"/>
+      <w:lvlText w:val="o"/>
+      <w:lvlJc w:val="left"/>
+      <w:pPr>
+        <w:tabs>
+          <w:tab w:val="num" w:pos="1440"/>
+        </w:tabs>
+        <w:ind w:left="1440" w:hanging="360"/>
+      </w:pPr>
+      <w:rPr>
+        <w:rFonts w:ascii="Courier New" w:hAnsi="Courier New" w:hint="default"/>
+        <w:sz w:val="20"/>
+      </w:rPr>
+    </w:lvl>
+    <w:lvl w:ilvl="2" w:tentative="1">
+      <w:start w:val="1"/>
+      <w:numFmt w:val="bullet"/>
+      <w:lvlText w:val=""/>
+      <w:lvlJc w:val="left"/>
+      <w:pPr>
+        <w:tabs>
+          <w:tab w:val="num" w:pos="2160"/>
+        </w:tabs>
+        <w:ind w:left="2160" w:hanging="360"/>
+      </w:pPr>
+      <w:rPr>
+        <w:rFonts w:ascii="Wingdings" w:hAnsi="Wingdings" w:hint="default"/>
+        <w:sz w:val="20"/>
+      </w:rPr>
+    </w:lvl>
+    <w:lvl w:ilvl="3" w:tentative="1">
+      <w:start w:val="1"/>
+      <w:numFmt w:val="bullet"/>
+      <w:lvlText w:val=""/>
+      <w:lvlJc w:val="left"/>
+      <w:pPr>
+        <w:tabs>
+          <w:tab w:val="num" w:pos="2880"/>
+        </w:tabs>
+        <w:ind w:left="2880" w:hanging="360"/>
+      </w:pPr>
+      <w:rPr>
+        <w:rFonts w:ascii="Wingdings" w:hAnsi="Wingdings" w:hint="default"/>
+        <w:sz w:val="20"/>
+      </w:rPr>
+    </w:lvl>
+    <w:lvl w:ilvl="4" w:tentative="1">
+      <w:start w:val="1"/>
+      <w:numFmt w:val="bullet"/>
+      <w:lvlText w:val=""/>
+      <w:lvlJc w:val="left"/>
+      <w:pPr>
+        <w:tabs>
+          <w:tab w:val="num" w:pos="3600"/>
+        </w:tabs>
+        <w:ind w:left="3600" w:hanging="360"/>
+      </w:pPr>
+      <w:rPr>
+        <w:rFonts w:ascii="Wingdings" w:hAnsi="Wingdings" w:hint="default"/>
+        <w:sz w:val="20"/>
+      </w:rPr>
+    </w:lvl>
+    <w:lvl w:ilvl="5" w:tentative="1">
+      <w:start w:val="1"/>
+      <w:numFmt w:val="bullet"/>
+      <w:lvlText w:val=""/>
+      <w:lvlJc w:val="left"/>
+      <w:pPr>
+        <w:tabs>
+          <w:tab w:val="num" w:pos="4320"/>
+        </w:tabs>
+        <w:ind w:left="4320" w:hanging="360"/>
+      </w:pPr>
+      <w:rPr>
+        <w:rFonts w:ascii="Wingdings" w:hAnsi="Wingdings" w:hint="default"/>
+        <w:sz w:val="20"/>
+      </w:rPr>
+    </w:lvl>
+    <w:lvl w:ilvl="6" w:tentative="1">
+      <w:start w:val="1"/>
+      <w:numFmt w:val="bullet"/>
+      <w:lvlText w:val=""/>
+      <w:lvlJc w:val="left"/>
+      <w:pPr>
+        <w:tabs>
+          <w:tab w:val="num" w:pos="5040"/>
+        </w:tabs>
+        <w:ind w:left="5040" w:hanging="360"/>
+      </w:pPr>
+      <w:rPr>
+        <w:rFonts w:ascii="Wingdings" w:hAnsi="Wingdings" w:hint="default"/>
+        <w:sz w:val="20"/>
+      </w:rPr>
+    </w:lvl>
+    <w:lvl w:ilvl="7" w:tentative="1">
+      <w:start w:val="1"/>
+      <w:numFmt w:val="bullet"/>
+      <w:lvlText w:val=""/>
+      <w:lvlJc w:val="left"/>
+      <w:pPr>
+        <w:tabs>
+          <w:tab w:val="num" w:pos="5760"/>
+        </w:tabs>
+        <w:ind w:left="5760" w:hanging="360"/>
+      </w:pPr>
+      <w:rPr>
+        <w:rFonts w:ascii="Wingdings" w:hAnsi="Wingdings" w:hint="default"/>
+        <w:sz w:val="20"/>
+      </w:rPr>
+    </w:lvl>
+    <w:lvl w:ilvl="8" w:tentative="1">
+      <w:start w:val="1"/>
+      <w:numFmt w:val="bullet"/>
+      <w:lvlText w:val=""/>
+      <w:lvlJc w:val="left"/>
+      <w:pPr>
+        <w:tabs>
+          <w:tab w:val="num" w:pos="6480"/>
+        </w:tabs>
+        <w:ind w:left="6480" w:hanging="360"/>
+      </w:pPr>
+      <w:rPr>
+        <w:rFonts w:ascii="Wingdings" w:hAnsi="Wingdings" w:hint="default"/>
+        <w:sz w:val="20"/>
+      </w:rPr>
+    </w:lvl>
+  </w:abstractNum>
+  <w:abstractNum w:abstractNumId="4" w15:restartNumberingAfterBreak="0">
     <w:nsid w:val="370E4E19"/>
     <w:multiLevelType w:val="multilevel"/>
     <w:tmpl w:val="98BE455E"/>
@@ -2325,7 +3891,7 @@
       </w:rPr>
     </w:lvl>
   </w:abstractNum>
-  <w:abstractNum w:abstractNumId="2" w15:restartNumberingAfterBreak="0">
+  <w:abstractNum w:abstractNumId="5" w15:restartNumberingAfterBreak="0">
     <w:nsid w:val="37B54C96"/>
     <w:multiLevelType w:val="multilevel"/>
     <w:tmpl w:val="A9441AC6"/>
@@ -2474,7 +4040,7 @@
       </w:rPr>
     </w:lvl>
   </w:abstractNum>
-  <w:abstractNum w:abstractNumId="3" w15:restartNumberingAfterBreak="0">
+  <w:abstractNum w:abstractNumId="6" w15:restartNumberingAfterBreak="0">
     <w:nsid w:val="3EFF7F2A"/>
     <w:multiLevelType w:val="multilevel"/>
     <w:tmpl w:val="8C68F1DE"/>
@@ -2623,7 +4189,7 @@
       </w:rPr>
     </w:lvl>
   </w:abstractNum>
-  <w:abstractNum w:abstractNumId="4" w15:restartNumberingAfterBreak="0">
+  <w:abstractNum w:abstractNumId="7" w15:restartNumberingAfterBreak="0">
     <w:nsid w:val="41837ABA"/>
     <w:multiLevelType w:val="multilevel"/>
     <w:tmpl w:val="E94E0898"/>
@@ -2772,7 +4338,156 @@
       </w:rPr>
     </w:lvl>
   </w:abstractNum>
-  <w:abstractNum w:abstractNumId="5" w15:restartNumberingAfterBreak="0">
+  <w:abstractNum w:abstractNumId="8" w15:restartNumberingAfterBreak="0">
+    <w:nsid w:val="4600212A"/>
+    <w:multiLevelType w:val="multilevel"/>
+    <w:tmpl w:val="0A222BE6"/>
+    <w:lvl w:ilvl="0">
+      <w:start w:val="1"/>
+      <w:numFmt w:val="bullet"/>
+      <w:lvlText w:val=""/>
+      <w:lvlJc w:val="left"/>
+      <w:pPr>
+        <w:tabs>
+          <w:tab w:val="num" w:pos="720"/>
+        </w:tabs>
+        <w:ind w:left="720" w:hanging="360"/>
+      </w:pPr>
+      <w:rPr>
+        <w:rFonts w:ascii="Symbol" w:hAnsi="Symbol" w:hint="default"/>
+        <w:sz w:val="20"/>
+      </w:rPr>
+    </w:lvl>
+    <w:lvl w:ilvl="1" w:tentative="1">
+      <w:start w:val="1"/>
+      <w:numFmt w:val="bullet"/>
+      <w:lvlText w:val="o"/>
+      <w:lvlJc w:val="left"/>
+      <w:pPr>
+        <w:tabs>
+          <w:tab w:val="num" w:pos="1440"/>
+        </w:tabs>
+        <w:ind w:left="1440" w:hanging="360"/>
+      </w:pPr>
+      <w:rPr>
+        <w:rFonts w:ascii="Courier New" w:hAnsi="Courier New" w:hint="default"/>
+        <w:sz w:val="20"/>
+      </w:rPr>
+    </w:lvl>
+    <w:lvl w:ilvl="2" w:tentative="1">
+      <w:start w:val="1"/>
+      <w:numFmt w:val="bullet"/>
+      <w:lvlText w:val=""/>
+      <w:lvlJc w:val="left"/>
+      <w:pPr>
+        <w:tabs>
+          <w:tab w:val="num" w:pos="2160"/>
+        </w:tabs>
+        <w:ind w:left="2160" w:hanging="360"/>
+      </w:pPr>
+      <w:rPr>
+        <w:rFonts w:ascii="Wingdings" w:hAnsi="Wingdings" w:hint="default"/>
+        <w:sz w:val="20"/>
+      </w:rPr>
+    </w:lvl>
+    <w:lvl w:ilvl="3" w:tentative="1">
+      <w:start w:val="1"/>
+      <w:numFmt w:val="bullet"/>
+      <w:lvlText w:val=""/>
+      <w:lvlJc w:val="left"/>
+      <w:pPr>
+        <w:tabs>
+          <w:tab w:val="num" w:pos="2880"/>
+        </w:tabs>
+        <w:ind w:left="2880" w:hanging="360"/>
+      </w:pPr>
+      <w:rPr>
+        <w:rFonts w:ascii="Wingdings" w:hAnsi="Wingdings" w:hint="default"/>
+        <w:sz w:val="20"/>
+      </w:rPr>
+    </w:lvl>
+    <w:lvl w:ilvl="4" w:tentative="1">
+      <w:start w:val="1"/>
+      <w:numFmt w:val="bullet"/>
+      <w:lvlText w:val=""/>
+      <w:lvlJc w:val="left"/>
+      <w:pPr>
+        <w:tabs>
+          <w:tab w:val="num" w:pos="3600"/>
+        </w:tabs>
+        <w:ind w:left="3600" w:hanging="360"/>
+      </w:pPr>
+      <w:rPr>
+        <w:rFonts w:ascii="Wingdings" w:hAnsi="Wingdings" w:hint="default"/>
+        <w:sz w:val="20"/>
+      </w:rPr>
+    </w:lvl>
+    <w:lvl w:ilvl="5" w:tentative="1">
+      <w:start w:val="1"/>
+      <w:numFmt w:val="bullet"/>
+      <w:lvlText w:val=""/>
+      <w:lvlJc w:val="left"/>
+      <w:pPr>
+        <w:tabs>
+          <w:tab w:val="num" w:pos="4320"/>
+        </w:tabs>
+        <w:ind w:left="4320" w:hanging="360"/>
+      </w:pPr>
+      <w:rPr>
+        <w:rFonts w:ascii="Wingdings" w:hAnsi="Wingdings" w:hint="default"/>
+        <w:sz w:val="20"/>
+      </w:rPr>
+    </w:lvl>
+    <w:lvl w:ilvl="6" w:tentative="1">
+      <w:start w:val="1"/>
+      <w:numFmt w:val="bullet"/>
+      <w:lvlText w:val=""/>
+      <w:lvlJc w:val="left"/>
+      <w:pPr>
+        <w:tabs>
+          <w:tab w:val="num" w:pos="5040"/>
+        </w:tabs>
+        <w:ind w:left="5040" w:hanging="360"/>
+      </w:pPr>
+      <w:rPr>
+        <w:rFonts w:ascii="Wingdings" w:hAnsi="Wingdings" w:hint="default"/>
+        <w:sz w:val="20"/>
+      </w:rPr>
+    </w:lvl>
+    <w:lvl w:ilvl="7" w:tentative="1">
+      <w:start w:val="1"/>
+      <w:numFmt w:val="bullet"/>
+      <w:lvlText w:val=""/>
+      <w:lvlJc w:val="left"/>
+      <w:pPr>
+        <w:tabs>
+          <w:tab w:val="num" w:pos="5760"/>
+        </w:tabs>
+        <w:ind w:left="5760" w:hanging="360"/>
+      </w:pPr>
+      <w:rPr>
+        <w:rFonts w:ascii="Wingdings" w:hAnsi="Wingdings" w:hint="default"/>
+        <w:sz w:val="20"/>
+      </w:rPr>
+    </w:lvl>
+    <w:lvl w:ilvl="8" w:tentative="1">
+      <w:start w:val="1"/>
+      <w:numFmt w:val="bullet"/>
+      <w:lvlText w:val=""/>
+      <w:lvlJc w:val="left"/>
+      <w:pPr>
+        <w:tabs>
+          <w:tab w:val="num" w:pos="6480"/>
+        </w:tabs>
+        <w:ind w:left="6480" w:hanging="360"/>
+      </w:pPr>
+      <w:rPr>
+        <w:rFonts w:ascii="Wingdings" w:hAnsi="Wingdings" w:hint="default"/>
+        <w:sz w:val="20"/>
+      </w:rPr>
+    </w:lvl>
+  </w:abstractNum>
+  <w:abstractNum w:abstractNumId="9" w15:restartNumberingAfterBreak="0">
     <w:nsid w:val="51DB0E23"/>
     <w:multiLevelType w:val="multilevel"/>
     <w:tmpl w:val="E8FEFCEA"/>
@@ -2921,7 +4636,7 @@
       </w:rPr>
     </w:lvl>
   </w:abstractNum>
-  <w:abstractNum w:abstractNumId="6" w15:restartNumberingAfterBreak="0">
+  <w:abstractNum w:abstractNumId="10" w15:restartNumberingAfterBreak="0">
     <w:nsid w:val="5401773E"/>
     <w:multiLevelType w:val="multilevel"/>
     <w:tmpl w:val="BA7803F0"/>
@@ -3070,7 +4785,7 @@
       </w:rPr>
     </w:lvl>
   </w:abstractNum>
-  <w:abstractNum w:abstractNumId="7" w15:restartNumberingAfterBreak="0">
+  <w:abstractNum w:abstractNumId="11" w15:restartNumberingAfterBreak="0">
     <w:nsid w:val="55C07A4D"/>
     <w:multiLevelType w:val="multilevel"/>
     <w:tmpl w:val="540CB818"/>
@@ -3219,7 +4934,7 @@
       </w:rPr>
     </w:lvl>
   </w:abstractNum>
-  <w:abstractNum w:abstractNumId="8" w15:restartNumberingAfterBreak="0">
+  <w:abstractNum w:abstractNumId="12" w15:restartNumberingAfterBreak="0">
     <w:nsid w:val="5A0F415A"/>
     <w:multiLevelType w:val="multilevel"/>
     <w:tmpl w:val="A32C7622"/>
@@ -3368,7 +5083,7 @@
       </w:rPr>
     </w:lvl>
   </w:abstractNum>
-  <w:abstractNum w:abstractNumId="9" w15:restartNumberingAfterBreak="0">
+  <w:abstractNum w:abstractNumId="13" w15:restartNumberingAfterBreak="0">
     <w:nsid w:val="5B337CED"/>
     <w:multiLevelType w:val="multilevel"/>
     <w:tmpl w:val="A958392C"/>
@@ -3517,35 +5232,199 @@
       </w:rPr>
     </w:lvl>
   </w:abstractNum>
+  <w:abstractNum w:abstractNumId="14" w15:restartNumberingAfterBreak="0">
+    <w:nsid w:val="5D362F6B"/>
+    <w:multiLevelType w:val="multilevel"/>
+    <w:tmpl w:val="B9A8E868"/>
+    <w:lvl w:ilvl="0">
+      <w:start w:val="1"/>
+      <w:numFmt w:val="bullet"/>
+      <w:lvlText w:val=""/>
+      <w:lvlJc w:val="left"/>
+      <w:pPr>
+        <w:tabs>
+          <w:tab w:val="num" w:pos="720"/>
+        </w:tabs>
+        <w:ind w:left="720" w:hanging="360"/>
+      </w:pPr>
+      <w:rPr>
+        <w:rFonts w:ascii="Symbol" w:hAnsi="Symbol" w:hint="default"/>
+        <w:sz w:val="20"/>
+      </w:rPr>
+    </w:lvl>
+    <w:lvl w:ilvl="1" w:tentative="1">
+      <w:start w:val="1"/>
+      <w:numFmt w:val="bullet"/>
+      <w:lvlText w:val="o"/>
+      <w:lvlJc w:val="left"/>
+      <w:pPr>
+        <w:tabs>
+          <w:tab w:val="num" w:pos="1440"/>
+        </w:tabs>
+        <w:ind w:left="1440" w:hanging="360"/>
+      </w:pPr>
+      <w:rPr>
+        <w:rFonts w:ascii="Courier New" w:hAnsi="Courier New" w:hint="default"/>
+        <w:sz w:val="20"/>
+      </w:rPr>
+    </w:lvl>
+    <w:lvl w:ilvl="2" w:tentative="1">
+      <w:start w:val="1"/>
+      <w:numFmt w:val="bullet"/>
+      <w:lvlText w:val=""/>
+      <w:lvlJc w:val="left"/>
+      <w:pPr>
+        <w:tabs>
+          <w:tab w:val="num" w:pos="2160"/>
+        </w:tabs>
+        <w:ind w:left="2160" w:hanging="360"/>
+      </w:pPr>
+      <w:rPr>
+        <w:rFonts w:ascii="Wingdings" w:hAnsi="Wingdings" w:hint="default"/>
+        <w:sz w:val="20"/>
+      </w:rPr>
+    </w:lvl>
+    <w:lvl w:ilvl="3" w:tentative="1">
+      <w:start w:val="1"/>
+      <w:numFmt w:val="bullet"/>
+      <w:lvlText w:val=""/>
+      <w:lvlJc w:val="left"/>
+      <w:pPr>
+        <w:tabs>
+          <w:tab w:val="num" w:pos="2880"/>
+        </w:tabs>
+        <w:ind w:left="2880" w:hanging="360"/>
+      </w:pPr>
+      <w:rPr>
+        <w:rFonts w:ascii="Wingdings" w:hAnsi="Wingdings" w:hint="default"/>
+        <w:sz w:val="20"/>
+      </w:rPr>
+    </w:lvl>
+    <w:lvl w:ilvl="4" w:tentative="1">
+      <w:start w:val="1"/>
+      <w:numFmt w:val="bullet"/>
+      <w:lvlText w:val=""/>
+      <w:lvlJc w:val="left"/>
+      <w:pPr>
+        <w:tabs>
+          <w:tab w:val="num" w:pos="3600"/>
+        </w:tabs>
+        <w:ind w:left="3600" w:hanging="360"/>
+      </w:pPr>
+      <w:rPr>
+        <w:rFonts w:ascii="Wingdings" w:hAnsi="Wingdings" w:hint="default"/>
+        <w:sz w:val="20"/>
+      </w:rPr>
+    </w:lvl>
+    <w:lvl w:ilvl="5" w:tentative="1">
+      <w:start w:val="1"/>
+      <w:numFmt w:val="bullet"/>
+      <w:lvlText w:val=""/>
+      <w:lvlJc w:val="left"/>
+      <w:pPr>
+        <w:tabs>
+          <w:tab w:val="num" w:pos="4320"/>
+        </w:tabs>
+        <w:ind w:left="4320" w:hanging="360"/>
+      </w:pPr>
+      <w:rPr>
+        <w:rFonts w:ascii="Wingdings" w:hAnsi="Wingdings" w:hint="default"/>
+        <w:sz w:val="20"/>
+      </w:rPr>
+    </w:lvl>
+    <w:lvl w:ilvl="6" w:tentative="1">
+      <w:start w:val="1"/>
+      <w:numFmt w:val="bullet"/>
+      <w:lvlText w:val=""/>
+      <w:lvlJc w:val="left"/>
+      <w:pPr>
+        <w:tabs>
+          <w:tab w:val="num" w:pos="5040"/>
+        </w:tabs>
+        <w:ind w:left="5040" w:hanging="360"/>
+      </w:pPr>
+      <w:rPr>
+        <w:rFonts w:ascii="Wingdings" w:hAnsi="Wingdings" w:hint="default"/>
+        <w:sz w:val="20"/>
+      </w:rPr>
+    </w:lvl>
+    <w:lvl w:ilvl="7" w:tentative="1">
+      <w:start w:val="1"/>
+      <w:numFmt w:val="bullet"/>
+      <w:lvlText w:val=""/>
+      <w:lvlJc w:val="left"/>
+      <w:pPr>
+        <w:tabs>
+          <w:tab w:val="num" w:pos="5760"/>
+        </w:tabs>
+        <w:ind w:left="5760" w:hanging="360"/>
+      </w:pPr>
+      <w:rPr>
+        <w:rFonts w:ascii="Wingdings" w:hAnsi="Wingdings" w:hint="default"/>
+        <w:sz w:val="20"/>
+      </w:rPr>
+    </w:lvl>
+    <w:lvl w:ilvl="8" w:tentative="1">
+      <w:start w:val="1"/>
+      <w:numFmt w:val="bullet"/>
+      <w:lvlText w:val=""/>
+      <w:lvlJc w:val="left"/>
+      <w:pPr>
+        <w:tabs>
+          <w:tab w:val="num" w:pos="6480"/>
+        </w:tabs>
+        <w:ind w:left="6480" w:hanging="360"/>
+      </w:pPr>
+      <w:rPr>
+        <w:rFonts w:ascii="Wingdings" w:hAnsi="Wingdings" w:hint="default"/>
+        <w:sz w:val="20"/>
+      </w:rPr>
+    </w:lvl>
+  </w:abstractNum>
   <w:num w:numId="1" w16cid:durableId="1046223762">
-    <w:abstractNumId w:val="8"/>
+    <w:abstractNumId w:val="12"/>
   </w:num>
   <w:num w:numId="2" w16cid:durableId="2140562373">
+    <w:abstractNumId w:val="11"/>
+  </w:num>
+  <w:num w:numId="3" w16cid:durableId="1457486778">
+    <w:abstractNumId w:val="13"/>
+  </w:num>
+  <w:num w:numId="4" w16cid:durableId="312567896">
+    <w:abstractNumId w:val="9"/>
+  </w:num>
+  <w:num w:numId="5" w16cid:durableId="1248929612">
+    <w:abstractNumId w:val="5"/>
+  </w:num>
+  <w:num w:numId="6" w16cid:durableId="1006247558">
+    <w:abstractNumId w:val="1"/>
+  </w:num>
+  <w:num w:numId="7" w16cid:durableId="48387876">
     <w:abstractNumId w:val="7"/>
   </w:num>
-  <w:num w:numId="3" w16cid:durableId="1457486778">
-    <w:abstractNumId w:val="9"/>
+  <w:num w:numId="8" w16cid:durableId="729814229">
+    <w:abstractNumId w:val="6"/>
   </w:num>
-  <w:num w:numId="4" w16cid:durableId="312567896">
-    <w:abstractNumId w:val="5"/>
+  <w:num w:numId="9" w16cid:durableId="934097964">
+    <w:abstractNumId w:val="10"/>
   </w:num>
-  <w:num w:numId="5" w16cid:durableId="1248929612">
+  <w:num w:numId="10" w16cid:durableId="1118600761">
+    <w:abstractNumId w:val="4"/>
+  </w:num>
+  <w:num w:numId="11" w16cid:durableId="809327569">
+    <w:abstractNumId w:val="14"/>
+  </w:num>
+  <w:num w:numId="12" w16cid:durableId="1423718930">
     <w:abstractNumId w:val="2"/>
   </w:num>
-  <w:num w:numId="6" w16cid:durableId="1006247558">
+  <w:num w:numId="13" w16cid:durableId="514421835">
     <w:abstractNumId w:val="0"/>
   </w:num>
-  <w:num w:numId="7" w16cid:durableId="48387876">
-    <w:abstractNumId w:val="4"/>
-  </w:num>
-  <w:num w:numId="8" w16cid:durableId="729814229">
+  <w:num w:numId="14" w16cid:durableId="1670399642">
     <w:abstractNumId w:val="3"/>
   </w:num>
-  <w:num w:numId="9" w16cid:durableId="934097964">
-    <w:abstractNumId w:val="6"/>
-  </w:num>
-  <w:num w:numId="10" w16cid:durableId="1118600761">
-    <w:abstractNumId w:val="1"/>
+  <w:num w:numId="15" w16cid:durableId="1350260683">
+    <w:abstractNumId w:val="8"/>
   </w:num>
 </w:numbering>
 </file>
@@ -3950,7 +5829,7 @@
   <w:style w:type="paragraph" w:default="1" w:styleId="Normal">
     <w:name w:val="Normal"/>
     <w:qFormat/>
-    <w:rsid w:val="009D4CAF"/>
+    <w:rsid w:val="004A5848"/>
   </w:style>
   <w:style w:type="paragraph" w:styleId="Heading1">
     <w:name w:val="heading 1"/>
@@ -4154,6 +6033,7 @@
   <w:style w:type="character" w:default="1" w:styleId="DefaultParagraphFont">
     <w:name w:val="Default Paragraph Font"/>
     <w:uiPriority w:val="1"/>
+    <w:semiHidden/>
     <w:unhideWhenUsed/>
   </w:style>
   <w:style w:type="table" w:default="1" w:styleId="TableNormal">

</xml_diff>